<commit_message>
added images and finished v1 of the document
</commit_message>
<xml_diff>
--- a/USB Landing Page.docx
+++ b/USB Landing Page.docx
@@ -311,6 +311,18 @@
       <w:r>
         <w:t xml:space="preserve"> and I did not know enough in my opinion.</w:t>
       </w:r>
+      <w:bookmarkStart w:id="0" w:name="_GoBack"/>
+      <w:bookmarkEnd w:id="0"/>
+    </w:p>
+    <w:p>
+      <w:proofErr w:type="gramStart"/>
+      <w:r>
+        <w:t>All of</w:t>
+      </w:r>
+      <w:proofErr w:type="gramEnd"/>
+      <w:r>
+        <w:t xml:space="preserve"> the work completed was done for free and I have been allowed to use this as a project to add to my portfolio.</w:t>
+      </w:r>
     </w:p>
     <w:p>
       <w:pPr>
@@ -332,11 +344,9 @@
       <w:r>
         <w:t xml:space="preserve"> and fonts to use and that was the extent of the information I had to work with, I didn’t feel confident enough in myself to go back and ask more questions so I worked with what I had. To get a better idea of the </w:t>
       </w:r>
-      <w:proofErr w:type="gramStart"/>
       <w:r>
-        <w:t>companies</w:t>
+        <w:t>company’s</w:t>
       </w:r>
-      <w:proofErr w:type="gramEnd"/>
       <w:r>
         <w:t xml:space="preserve"> brand, I went on to their website and looked at the styling that was used there, and then tried to recreate this in the page I was creating.</w:t>
       </w:r>
@@ -408,31 +418,28 @@
       <w:r>
         <w:t xml:space="preserve">not clear, and I didn’t run the project in a manner that was efficient or easy to follow. I found I jumped around a lot and didn’t focus on creating one element at a time. Because of this jumping around, I found that my code was </w:t>
       </w:r>
-      <w:proofErr w:type="gramStart"/>
       <w:r>
-        <w:t>messy</w:t>
+        <w:t>messy,</w:t>
       </w:r>
-      <w:proofErr w:type="gramEnd"/>
       <w:r>
-        <w:t xml:space="preserve"> and I couldn’t clearly follow what was going on when I came to fix and issue that occurred. Sections were commented out to try to fix an</w:t>
-      </w:r>
-      <w:bookmarkStart w:id="0" w:name="_GoBack"/>
-      <w:bookmarkEnd w:id="0"/>
-      <w:r>
-        <w:t xml:space="preserve"> issue, and then left in the code.</w:t>
+        <w:t xml:space="preserve"> and I couldn’t clearly follow what was going on when I came to fix and issue that occurred. Sections were commented out to try to fix an issue, and then left in the code.</w:t>
       </w:r>
     </w:p>
     <w:p>
       <w:r>
         <w:t xml:space="preserve">Although I created a page that </w:t>
       </w:r>
-      <w:proofErr w:type="gramStart"/>
       <w:r>
-        <w:t>functioned</w:t>
+        <w:t>functioned,</w:t>
       </w:r>
-      <w:proofErr w:type="gramEnd"/>
       <w:r>
-        <w:t xml:space="preserve"> I realized that I had taken on more work than I originally thought, and thought I could do better.</w:t>
+        <w:t xml:space="preserve"> I realized that I had taken on more work than I originally </w:t>
+      </w:r>
+      <w:r>
+        <w:t>expected and</w:t>
+      </w:r>
+      <w:r>
+        <w:t xml:space="preserve"> thought I could do better.</w:t>
       </w:r>
     </w:p>
     <w:p>
@@ -458,6 +465,9 @@
       <w:r>
         <w:t xml:space="preserve"> - The code used was messy and confusing, even to me as I was making it</w:t>
       </w:r>
+      <w:r>
+        <w:t>.</w:t>
+      </w:r>
     </w:p>
     <w:p>
       <w:pPr>
@@ -469,10 +479,10 @@
         </w:rPr>
         <w:lastRenderedPageBreak/>
         <w:drawing>
-          <wp:inline distT="0" distB="0" distL="0" distR="0" wp14:anchorId="6BBE01C0" wp14:editId="67493A25">
-            <wp:extent cx="6086475" cy="2197894"/>
-            <wp:effectExtent l="114300" t="114300" r="104775" b="145415"/>
-            <wp:docPr id="3" name="Picture 3"/>
+          <wp:inline distT="0" distB="0" distL="0" distR="0" wp14:anchorId="0E59466C" wp14:editId="30FC6A5E">
+            <wp:extent cx="6400800" cy="2371090"/>
+            <wp:effectExtent l="133350" t="114300" r="133350" b="162560"/>
+            <wp:docPr id="8" name="Picture 8"/>
             <wp:cNvGraphicFramePr>
               <a:graphicFrameLocks xmlns:a="http://schemas.openxmlformats.org/drawingml/2006/main" noChangeAspect="1"/>
             </wp:cNvGraphicFramePr>
@@ -480,7 +490,7 @@
               <a:graphicData uri="http://schemas.openxmlformats.org/drawingml/2006/picture">
                 <pic:pic xmlns:pic="http://schemas.openxmlformats.org/drawingml/2006/picture">
                   <pic:nvPicPr>
-                    <pic:cNvPr id="3" name="version1-2.JPG"/>
+                    <pic:cNvPr id="8" name="v1-2.JPG"/>
                     <pic:cNvPicPr/>
                   </pic:nvPicPr>
                   <pic:blipFill>
@@ -498,7 +508,7 @@
                   <pic:spPr>
                     <a:xfrm>
                       <a:off x="0" y="0"/>
-                      <a:ext cx="6109639" cy="2206259"/>
+                      <a:ext cx="6400800" cy="2371090"/>
                     </a:xfrm>
                     <a:prstGeom prst="rect">
                       <a:avLst/>
@@ -559,6 +569,9 @@
       <w:r>
         <w:t xml:space="preserve"> - The content alignment was not to my liking</w:t>
       </w:r>
+      <w:r>
+        <w:t>.</w:t>
+      </w:r>
     </w:p>
     <w:p>
       <w:pPr>
@@ -569,10 +582,10 @@
           <w:noProof/>
         </w:rPr>
         <w:drawing>
-          <wp:inline distT="0" distB="0" distL="0" distR="0" wp14:anchorId="776493B1" wp14:editId="1BFE9BCF">
-            <wp:extent cx="6400800" cy="4230370"/>
-            <wp:effectExtent l="133350" t="114300" r="133350" b="170180"/>
-            <wp:docPr id="4" name="Picture 4"/>
+          <wp:inline distT="0" distB="0" distL="0" distR="0" wp14:anchorId="21424370" wp14:editId="561B344B">
+            <wp:extent cx="6400800" cy="4006850"/>
+            <wp:effectExtent l="133350" t="114300" r="133350" b="165100"/>
+            <wp:docPr id="9" name="Picture 9"/>
             <wp:cNvGraphicFramePr>
               <a:graphicFrameLocks xmlns:a="http://schemas.openxmlformats.org/drawingml/2006/main" noChangeAspect="1"/>
             </wp:cNvGraphicFramePr>
@@ -580,7 +593,7 @@
               <a:graphicData uri="http://schemas.openxmlformats.org/drawingml/2006/picture">
                 <pic:pic xmlns:pic="http://schemas.openxmlformats.org/drawingml/2006/picture">
                   <pic:nvPicPr>
-                    <pic:cNvPr id="4" name="Version1.JPG"/>
+                    <pic:cNvPr id="9" name="v1-1.JPG"/>
                     <pic:cNvPicPr/>
                   </pic:nvPicPr>
                   <pic:blipFill>
@@ -598,7 +611,7 @@
                   <pic:spPr>
                     <a:xfrm>
                       <a:off x="0" y="0"/>
-                      <a:ext cx="6400800" cy="4230370"/>
+                      <a:ext cx="6400800" cy="4006850"/>
                     </a:xfrm>
                     <a:prstGeom prst="rect">
                       <a:avLst/>
@@ -659,12 +672,1341 @@
       <w:r>
         <w:t xml:space="preserve"> - The layout for this felt a bit cramped</w:t>
       </w:r>
+      <w:r>
+        <w:t>.</w:t>
+      </w:r>
     </w:p>
-    <w:p/>
+    <w:p>
+      <w:pPr>
+        <w:pStyle w:val="Subtitle"/>
+      </w:pPr>
+    </w:p>
+    <w:p>
+      <w:pPr>
+        <w:pStyle w:val="Subtitle"/>
+      </w:pPr>
+    </w:p>
+    <w:p>
+      <w:pPr>
+        <w:pStyle w:val="Heading1"/>
+      </w:pPr>
+      <w:r>
+        <w:lastRenderedPageBreak/>
+        <w:t>Version Two</w:t>
+      </w:r>
+    </w:p>
+    <w:p>
+      <w:r>
+        <w:t xml:space="preserve">Recently I was asked to create a second version of the landing </w:t>
+      </w:r>
+      <w:r>
+        <w:t>page and</w:t>
+      </w:r>
+      <w:r>
+        <w:t xml:space="preserve"> was given comprehensive feedback from the staff at Happy. </w:t>
+      </w:r>
+    </w:p>
+    <w:p>
+      <w:pPr>
+        <w:keepNext/>
+      </w:pPr>
+      <w:r>
+        <w:rPr>
+          <w:noProof/>
+        </w:rPr>
+        <w:drawing>
+          <wp:inline distT="0" distB="0" distL="0" distR="0" wp14:anchorId="2431442B" wp14:editId="6882A412">
+            <wp:extent cx="6400800" cy="2254250"/>
+            <wp:effectExtent l="133350" t="114300" r="114300" b="146050"/>
+            <wp:docPr id="10" name="Picture 10"/>
+            <wp:cNvGraphicFramePr>
+              <a:graphicFrameLocks xmlns:a="http://schemas.openxmlformats.org/drawingml/2006/main" noChangeAspect="1"/>
+            </wp:cNvGraphicFramePr>
+            <a:graphic xmlns:a="http://schemas.openxmlformats.org/drawingml/2006/main">
+              <a:graphicData uri="http://schemas.openxmlformats.org/drawingml/2006/picture">
+                <pic:pic xmlns:pic="http://schemas.openxmlformats.org/drawingml/2006/picture">
+                  <pic:nvPicPr>
+                    <pic:cNvPr id="10" name="feedback2.JPG"/>
+                    <pic:cNvPicPr/>
+                  </pic:nvPicPr>
+                  <pic:blipFill>
+                    <a:blip r:embed="rId15">
+                      <a:extLst>
+                        <a:ext uri="{28A0092B-C50C-407E-A947-70E740481C1C}">
+                          <a14:useLocalDpi xmlns:a14="http://schemas.microsoft.com/office/drawing/2010/main" val="0"/>
+                        </a:ext>
+                      </a:extLst>
+                    </a:blip>
+                    <a:stretch>
+                      <a:fillRect/>
+                    </a:stretch>
+                  </pic:blipFill>
+                  <pic:spPr>
+                    <a:xfrm>
+                      <a:off x="0" y="0"/>
+                      <a:ext cx="6400800" cy="2254250"/>
+                    </a:xfrm>
+                    <a:prstGeom prst="rect">
+                      <a:avLst/>
+                    </a:prstGeom>
+                    <a:solidFill>
+                      <a:srgbClr val="FFFFFF">
+                        <a:shade val="85000"/>
+                      </a:srgbClr>
+                    </a:solidFill>
+                    <a:ln w="88900" cap="sq">
+                      <a:solidFill>
+                        <a:srgbClr val="FFFFFF"/>
+                      </a:solidFill>
+                      <a:miter lim="800000"/>
+                    </a:ln>
+                    <a:effectLst>
+                      <a:outerShdw blurRad="55000" dist="18000" dir="5400000" algn="tl" rotWithShape="0">
+                        <a:srgbClr val="000000">
+                          <a:alpha val="40000"/>
+                        </a:srgbClr>
+                      </a:outerShdw>
+                    </a:effectLst>
+                    <a:scene3d>
+                      <a:camera prst="orthographicFront"/>
+                      <a:lightRig rig="twoPt" dir="t">
+                        <a:rot lat="0" lon="0" rev="7200000"/>
+                      </a:lightRig>
+                    </a:scene3d>
+                    <a:sp3d>
+                      <a:bevelT w="25400" h="19050"/>
+                      <a:contourClr>
+                        <a:srgbClr val="FFFFFF"/>
+                      </a:contourClr>
+                    </a:sp3d>
+                  </pic:spPr>
+                </pic:pic>
+              </a:graphicData>
+            </a:graphic>
+          </wp:inline>
+        </w:drawing>
+      </w:r>
+    </w:p>
+    <w:p>
+      <w:pPr>
+        <w:pStyle w:val="Caption"/>
+      </w:pPr>
+      <w:r>
+        <w:t xml:space="preserve">Figure </w:t>
+      </w:r>
+      <w:fldSimple w:instr=" SEQ Figure \* ARABIC ">
+        <w:r>
+          <w:rPr>
+            <w:noProof/>
+          </w:rPr>
+          <w:t>4</w:t>
+        </w:r>
+      </w:fldSimple>
+      <w:r>
+        <w:t xml:space="preserve"> - A sample of the feedback given.</w:t>
+      </w:r>
+    </w:p>
+    <w:p>
+      <w:r>
+        <w:t xml:space="preserve">Learning from my previous attempt at this task, I created a plan for the document. I clarified the design layouts and then created wireframes for the client to review different design options and see which fitted them best. </w:t>
+      </w:r>
+    </w:p>
+    <w:p>
+      <w:pPr>
+        <w:keepNext/>
+      </w:pPr>
+      <w:r>
+        <w:rPr>
+          <w:noProof/>
+        </w:rPr>
+        <w:drawing>
+          <wp:inline distT="0" distB="0" distL="0" distR="0" wp14:anchorId="3A7431F8" wp14:editId="37EC379D">
+            <wp:extent cx="4343155" cy="3219450"/>
+            <wp:effectExtent l="133350" t="114300" r="133985" b="152400"/>
+            <wp:docPr id="11" name="Picture 11"/>
+            <wp:cNvGraphicFramePr>
+              <a:graphicFrameLocks xmlns:a="http://schemas.openxmlformats.org/drawingml/2006/main" noChangeAspect="1"/>
+            </wp:cNvGraphicFramePr>
+            <a:graphic xmlns:a="http://schemas.openxmlformats.org/drawingml/2006/main">
+              <a:graphicData uri="http://schemas.openxmlformats.org/drawingml/2006/picture">
+                <pic:pic xmlns:pic="http://schemas.openxmlformats.org/drawingml/2006/picture">
+                  <pic:nvPicPr>
+                    <pic:cNvPr id="11" name="1.JPG"/>
+                    <pic:cNvPicPr/>
+                  </pic:nvPicPr>
+                  <pic:blipFill>
+                    <a:blip r:embed="rId16" cstate="print">
+                      <a:extLst>
+                        <a:ext uri="{28A0092B-C50C-407E-A947-70E740481C1C}">
+                          <a14:useLocalDpi xmlns:a14="http://schemas.microsoft.com/office/drawing/2010/main" val="0"/>
+                        </a:ext>
+                      </a:extLst>
+                    </a:blip>
+                    <a:stretch>
+                      <a:fillRect/>
+                    </a:stretch>
+                  </pic:blipFill>
+                  <pic:spPr>
+                    <a:xfrm>
+                      <a:off x="0" y="0"/>
+                      <a:ext cx="4358626" cy="3230918"/>
+                    </a:xfrm>
+                    <a:prstGeom prst="rect">
+                      <a:avLst/>
+                    </a:prstGeom>
+                    <a:solidFill>
+                      <a:srgbClr val="FFFFFF">
+                        <a:shade val="85000"/>
+                      </a:srgbClr>
+                    </a:solidFill>
+                    <a:ln w="88900" cap="sq">
+                      <a:solidFill>
+                        <a:srgbClr val="FFFFFF"/>
+                      </a:solidFill>
+                      <a:miter lim="800000"/>
+                    </a:ln>
+                    <a:effectLst>
+                      <a:outerShdw blurRad="55000" dist="18000" dir="5400000" algn="tl" rotWithShape="0">
+                        <a:srgbClr val="000000">
+                          <a:alpha val="40000"/>
+                        </a:srgbClr>
+                      </a:outerShdw>
+                    </a:effectLst>
+                    <a:scene3d>
+                      <a:camera prst="orthographicFront"/>
+                      <a:lightRig rig="twoPt" dir="t">
+                        <a:rot lat="0" lon="0" rev="7200000"/>
+                      </a:lightRig>
+                    </a:scene3d>
+                    <a:sp3d>
+                      <a:bevelT w="25400" h="19050"/>
+                      <a:contourClr>
+                        <a:srgbClr val="FFFFFF"/>
+                      </a:contourClr>
+                    </a:sp3d>
+                  </pic:spPr>
+                </pic:pic>
+              </a:graphicData>
+            </a:graphic>
+          </wp:inline>
+        </w:drawing>
+      </w:r>
+    </w:p>
+    <w:p>
+      <w:pPr>
+        <w:pStyle w:val="Caption"/>
+      </w:pPr>
+      <w:r>
+        <w:t xml:space="preserve">Figure </w:t>
+      </w:r>
+      <w:fldSimple w:instr=" SEQ Figure \* ARABIC ">
+        <w:r>
+          <w:rPr>
+            <w:noProof/>
+          </w:rPr>
+          <w:t>5</w:t>
+        </w:r>
+      </w:fldSimple>
+      <w:r>
+        <w:t xml:space="preserve"> - A wireframe design for the Introduction and Happy Manifesto sections of the page.</w:t>
+      </w:r>
+    </w:p>
+    <w:p>
+      <w:pPr>
+        <w:keepNext/>
+      </w:pPr>
+      <w:r>
+        <w:rPr>
+          <w:noProof/>
+        </w:rPr>
+        <w:lastRenderedPageBreak/>
+        <w:drawing>
+          <wp:inline distT="0" distB="0" distL="0" distR="0" wp14:anchorId="3D78C6A4" wp14:editId="7D7519D5">
+            <wp:extent cx="6400800" cy="4816475"/>
+            <wp:effectExtent l="133350" t="114300" r="114300" b="136525"/>
+            <wp:docPr id="12" name="Picture 12"/>
+            <wp:cNvGraphicFramePr>
+              <a:graphicFrameLocks xmlns:a="http://schemas.openxmlformats.org/drawingml/2006/main" noChangeAspect="1"/>
+            </wp:cNvGraphicFramePr>
+            <a:graphic xmlns:a="http://schemas.openxmlformats.org/drawingml/2006/main">
+              <a:graphicData uri="http://schemas.openxmlformats.org/drawingml/2006/picture">
+                <pic:pic xmlns:pic="http://schemas.openxmlformats.org/drawingml/2006/picture">
+                  <pic:nvPicPr>
+                    <pic:cNvPr id="12" name="3.JPG"/>
+                    <pic:cNvPicPr/>
+                  </pic:nvPicPr>
+                  <pic:blipFill>
+                    <a:blip r:embed="rId17">
+                      <a:extLst>
+                        <a:ext uri="{28A0092B-C50C-407E-A947-70E740481C1C}">
+                          <a14:useLocalDpi xmlns:a14="http://schemas.microsoft.com/office/drawing/2010/main" val="0"/>
+                        </a:ext>
+                      </a:extLst>
+                    </a:blip>
+                    <a:stretch>
+                      <a:fillRect/>
+                    </a:stretch>
+                  </pic:blipFill>
+                  <pic:spPr>
+                    <a:xfrm>
+                      <a:off x="0" y="0"/>
+                      <a:ext cx="6400800" cy="4816475"/>
+                    </a:xfrm>
+                    <a:prstGeom prst="rect">
+                      <a:avLst/>
+                    </a:prstGeom>
+                    <a:solidFill>
+                      <a:srgbClr val="FFFFFF">
+                        <a:shade val="85000"/>
+                      </a:srgbClr>
+                    </a:solidFill>
+                    <a:ln w="88900" cap="sq">
+                      <a:solidFill>
+                        <a:srgbClr val="FFFFFF"/>
+                      </a:solidFill>
+                      <a:miter lim="800000"/>
+                    </a:ln>
+                    <a:effectLst>
+                      <a:outerShdw blurRad="55000" dist="18000" dir="5400000" algn="tl" rotWithShape="0">
+                        <a:srgbClr val="000000">
+                          <a:alpha val="40000"/>
+                        </a:srgbClr>
+                      </a:outerShdw>
+                    </a:effectLst>
+                    <a:scene3d>
+                      <a:camera prst="orthographicFront"/>
+                      <a:lightRig rig="twoPt" dir="t">
+                        <a:rot lat="0" lon="0" rev="7200000"/>
+                      </a:lightRig>
+                    </a:scene3d>
+                    <a:sp3d>
+                      <a:bevelT w="25400" h="19050"/>
+                      <a:contourClr>
+                        <a:srgbClr val="FFFFFF"/>
+                      </a:contourClr>
+                    </a:sp3d>
+                  </pic:spPr>
+                </pic:pic>
+              </a:graphicData>
+            </a:graphic>
+          </wp:inline>
+        </w:drawing>
+      </w:r>
+    </w:p>
+    <w:p>
+      <w:pPr>
+        <w:pStyle w:val="Caption"/>
+      </w:pPr>
+      <w:r>
+        <w:t xml:space="preserve">Figure </w:t>
+      </w:r>
+      <w:fldSimple w:instr=" SEQ Figure \* ARABIC ">
+        <w:r>
+          <w:rPr>
+            <w:noProof/>
+          </w:rPr>
+          <w:t>6</w:t>
+        </w:r>
+      </w:fldSimple>
+      <w:r>
+        <w:t xml:space="preserve"> - One of the wireframe designs for the Video Library and Footer section of the page.</w:t>
+      </w:r>
+    </w:p>
+    <w:p>
+      <w:r>
+        <w:t xml:space="preserve">Once the wireframes were </w:t>
+      </w:r>
+      <w:r>
+        <w:t>created,</w:t>
+      </w:r>
+      <w:r>
+        <w:t xml:space="preserve"> I sent copies of them over to Claire to see which one they preferred</w:t>
+      </w:r>
+      <w:r>
+        <w:t>. O</w:t>
+      </w:r>
+      <w:r>
+        <w:t xml:space="preserve">nce I knew the </w:t>
+      </w:r>
+      <w:proofErr w:type="gramStart"/>
+      <w:r>
+        <w:t>design</w:t>
+      </w:r>
+      <w:proofErr w:type="gramEnd"/>
+      <w:r>
+        <w:t xml:space="preserve"> they had chosen I was able to create more detail</w:t>
+      </w:r>
+      <w:r>
+        <w:t>ed</w:t>
+      </w:r>
+      <w:r>
+        <w:t xml:space="preserve"> mockup</w:t>
+      </w:r>
+      <w:r>
+        <w:t>s</w:t>
+      </w:r>
+      <w:r>
+        <w:t xml:space="preserve"> and send them over to Claire for approval. </w:t>
+      </w:r>
+    </w:p>
+    <w:p>
+      <w:r>
+        <w:rPr>
+          <w:noProof/>
+        </w:rPr>
+        <w:lastRenderedPageBreak/>
+        <w:drawing>
+          <wp:inline distT="0" distB="0" distL="0" distR="0" wp14:anchorId="4AC281C1" wp14:editId="411E5954">
+            <wp:extent cx="5448300" cy="1979873"/>
+            <wp:effectExtent l="133350" t="114300" r="152400" b="173355"/>
+            <wp:docPr id="13" name="Picture 13"/>
+            <wp:cNvGraphicFramePr>
+              <a:graphicFrameLocks xmlns:a="http://schemas.openxmlformats.org/drawingml/2006/main" noChangeAspect="1"/>
+            </wp:cNvGraphicFramePr>
+            <a:graphic xmlns:a="http://schemas.openxmlformats.org/drawingml/2006/main">
+              <a:graphicData uri="http://schemas.openxmlformats.org/drawingml/2006/picture">
+                <pic:pic xmlns:pic="http://schemas.openxmlformats.org/drawingml/2006/picture">
+                  <pic:nvPicPr>
+                    <pic:cNvPr id="13" name="goahead.JPG"/>
+                    <pic:cNvPicPr/>
+                  </pic:nvPicPr>
+                  <pic:blipFill>
+                    <a:blip r:embed="rId18">
+                      <a:extLst>
+                        <a:ext uri="{28A0092B-C50C-407E-A947-70E740481C1C}">
+                          <a14:useLocalDpi xmlns:a14="http://schemas.microsoft.com/office/drawing/2010/main" val="0"/>
+                        </a:ext>
+                      </a:extLst>
+                    </a:blip>
+                    <a:stretch>
+                      <a:fillRect/>
+                    </a:stretch>
+                  </pic:blipFill>
+                  <pic:spPr>
+                    <a:xfrm>
+                      <a:off x="0" y="0"/>
+                      <a:ext cx="5448300" cy="1979873"/>
+                    </a:xfrm>
+                    <a:prstGeom prst="rect">
+                      <a:avLst/>
+                    </a:prstGeom>
+                    <a:solidFill>
+                      <a:srgbClr val="FFFFFF">
+                        <a:shade val="85000"/>
+                      </a:srgbClr>
+                    </a:solidFill>
+                    <a:ln w="88900" cap="sq">
+                      <a:solidFill>
+                        <a:srgbClr val="FFFFFF"/>
+                      </a:solidFill>
+                      <a:miter lim="800000"/>
+                    </a:ln>
+                    <a:effectLst>
+                      <a:outerShdw blurRad="55000" dist="18000" dir="5400000" algn="tl" rotWithShape="0">
+                        <a:srgbClr val="000000">
+                          <a:alpha val="40000"/>
+                        </a:srgbClr>
+                      </a:outerShdw>
+                    </a:effectLst>
+                    <a:scene3d>
+                      <a:camera prst="orthographicFront"/>
+                      <a:lightRig rig="twoPt" dir="t">
+                        <a:rot lat="0" lon="0" rev="7200000"/>
+                      </a:lightRig>
+                    </a:scene3d>
+                    <a:sp3d>
+                      <a:bevelT w="25400" h="19050"/>
+                      <a:contourClr>
+                        <a:srgbClr val="FFFFFF"/>
+                      </a:contourClr>
+                    </a:sp3d>
+                  </pic:spPr>
+                </pic:pic>
+              </a:graphicData>
+            </a:graphic>
+          </wp:inline>
+        </w:drawing>
+      </w:r>
+    </w:p>
+    <w:p>
+      <w:r>
+        <w:t xml:space="preserve">The first stage of my build process this time around was to input </w:t>
+      </w:r>
+      <w:proofErr w:type="gramStart"/>
+      <w:r>
+        <w:t>all of</w:t>
+      </w:r>
+      <w:proofErr w:type="gramEnd"/>
+      <w:r>
+        <w:t xml:space="preserve"> the content on the page before I began styling, so I could see what I was working with and follow and more methodical process without adding content in all over the place.</w:t>
+      </w:r>
+    </w:p>
+    <w:p>
+      <w:r>
+        <w:t xml:space="preserve">This allowed me to start styling the page and content having most of the content there. Once I had completed the majority of the </w:t>
+      </w:r>
+      <w:proofErr w:type="gramStart"/>
+      <w:r>
+        <w:t>styling</w:t>
+      </w:r>
+      <w:proofErr w:type="gramEnd"/>
+      <w:r>
+        <w:t xml:space="preserve"> I realized that my design may have to change slightly. To keep white space to a minimum and help with keeping the two columns of content in each section of a similar length, I needed to fill some space. </w:t>
+      </w:r>
+    </w:p>
+    <w:p>
+      <w:r>
+        <w:t xml:space="preserve">After talking to Claire about the issue, we decided that using quotes related to each section under the media would fill white space while still feeling like a natural element on the page. </w:t>
+      </w:r>
+    </w:p>
+    <w:p>
+      <w:pPr>
+        <w:keepNext/>
+      </w:pPr>
+      <w:r>
+        <w:rPr>
+          <w:noProof/>
+          <w:lang w:val="en-GB"/>
+        </w:rPr>
+        <w:drawing>
+          <wp:inline distT="0" distB="0" distL="0" distR="0" wp14:anchorId="02A62B26" wp14:editId="7EF66A79">
+            <wp:extent cx="5048250" cy="2619375"/>
+            <wp:effectExtent l="133350" t="114300" r="152400" b="161925"/>
+            <wp:docPr id="15" name="Picture 15"/>
+            <wp:cNvGraphicFramePr>
+              <a:graphicFrameLocks xmlns:a="http://schemas.openxmlformats.org/drawingml/2006/main" noChangeAspect="1"/>
+            </wp:cNvGraphicFramePr>
+            <a:graphic xmlns:a="http://schemas.openxmlformats.org/drawingml/2006/main">
+              <a:graphicData uri="http://schemas.openxmlformats.org/drawingml/2006/picture">
+                <pic:pic xmlns:pic="http://schemas.openxmlformats.org/drawingml/2006/picture">
+                  <pic:nvPicPr>
+                    <pic:cNvPr id="15" name="v2-2.JPG"/>
+                    <pic:cNvPicPr/>
+                  </pic:nvPicPr>
+                  <pic:blipFill>
+                    <a:blip r:embed="rId19">
+                      <a:extLst>
+                        <a:ext uri="{28A0092B-C50C-407E-A947-70E740481C1C}">
+                          <a14:useLocalDpi xmlns:a14="http://schemas.microsoft.com/office/drawing/2010/main" val="0"/>
+                        </a:ext>
+                      </a:extLst>
+                    </a:blip>
+                    <a:stretch>
+                      <a:fillRect/>
+                    </a:stretch>
+                  </pic:blipFill>
+                  <pic:spPr>
+                    <a:xfrm>
+                      <a:off x="0" y="0"/>
+                      <a:ext cx="5048250" cy="2619375"/>
+                    </a:xfrm>
+                    <a:prstGeom prst="rect">
+                      <a:avLst/>
+                    </a:prstGeom>
+                    <a:solidFill>
+                      <a:srgbClr val="FFFFFF">
+                        <a:shade val="85000"/>
+                      </a:srgbClr>
+                    </a:solidFill>
+                    <a:ln w="88900" cap="sq">
+                      <a:solidFill>
+                        <a:srgbClr val="FFFFFF"/>
+                      </a:solidFill>
+                      <a:miter lim="800000"/>
+                    </a:ln>
+                    <a:effectLst>
+                      <a:outerShdw blurRad="55000" dist="18000" dir="5400000" algn="tl" rotWithShape="0">
+                        <a:srgbClr val="000000">
+                          <a:alpha val="40000"/>
+                        </a:srgbClr>
+                      </a:outerShdw>
+                    </a:effectLst>
+                    <a:scene3d>
+                      <a:camera prst="orthographicFront"/>
+                      <a:lightRig rig="twoPt" dir="t">
+                        <a:rot lat="0" lon="0" rev="7200000"/>
+                      </a:lightRig>
+                    </a:scene3d>
+                    <a:sp3d>
+                      <a:bevelT w="25400" h="19050"/>
+                      <a:contourClr>
+                        <a:srgbClr val="FFFFFF"/>
+                      </a:contourClr>
+                    </a:sp3d>
+                  </pic:spPr>
+                </pic:pic>
+              </a:graphicData>
+            </a:graphic>
+          </wp:inline>
+        </w:drawing>
+      </w:r>
+    </w:p>
+    <w:p>
+      <w:pPr>
+        <w:pStyle w:val="Caption"/>
+        <w:rPr>
+          <w:noProof/>
+          <w:lang w:val="en-GB"/>
+        </w:rPr>
+      </w:pPr>
+      <w:r>
+        <w:t xml:space="preserve">Figure </w:t>
+      </w:r>
+      <w:fldSimple w:instr=" SEQ Figure \* ARABIC ">
+        <w:r>
+          <w:rPr>
+            <w:noProof/>
+          </w:rPr>
+          <w:t>7</w:t>
+        </w:r>
+      </w:fldSimple>
+      <w:r>
+        <w:t xml:space="preserve"> - The white space below the video created an imbalance between the two columns</w:t>
+      </w:r>
+      <w:r>
+        <w:t>.</w:t>
+      </w:r>
+    </w:p>
+    <w:p>
+      <w:pPr>
+        <w:keepNext/>
+      </w:pPr>
+      <w:r>
+        <w:rPr>
+          <w:noProof/>
+          <w:lang w:val="en-GB"/>
+        </w:rPr>
+        <w:lastRenderedPageBreak/>
+        <w:drawing>
+          <wp:inline distT="0" distB="0" distL="0" distR="0" wp14:anchorId="607CA7A9" wp14:editId="493DD70B">
+            <wp:extent cx="6400800" cy="2959735"/>
+            <wp:effectExtent l="133350" t="114300" r="133350" b="164465"/>
+            <wp:docPr id="17" name="Picture 17"/>
+            <wp:cNvGraphicFramePr>
+              <a:graphicFrameLocks xmlns:a="http://schemas.openxmlformats.org/drawingml/2006/main" noChangeAspect="1"/>
+            </wp:cNvGraphicFramePr>
+            <a:graphic xmlns:a="http://schemas.openxmlformats.org/drawingml/2006/main">
+              <a:graphicData uri="http://schemas.openxmlformats.org/drawingml/2006/picture">
+                <pic:pic xmlns:pic="http://schemas.openxmlformats.org/drawingml/2006/picture">
+                  <pic:nvPicPr>
+                    <pic:cNvPr id="17" name="v2-4.JPG"/>
+                    <pic:cNvPicPr/>
+                  </pic:nvPicPr>
+                  <pic:blipFill>
+                    <a:blip r:embed="rId20">
+                      <a:extLst>
+                        <a:ext uri="{28A0092B-C50C-407E-A947-70E740481C1C}">
+                          <a14:useLocalDpi xmlns:a14="http://schemas.microsoft.com/office/drawing/2010/main" val="0"/>
+                        </a:ext>
+                      </a:extLst>
+                    </a:blip>
+                    <a:stretch>
+                      <a:fillRect/>
+                    </a:stretch>
+                  </pic:blipFill>
+                  <pic:spPr>
+                    <a:xfrm>
+                      <a:off x="0" y="0"/>
+                      <a:ext cx="6400800" cy="2959735"/>
+                    </a:xfrm>
+                    <a:prstGeom prst="rect">
+                      <a:avLst/>
+                    </a:prstGeom>
+                    <a:solidFill>
+                      <a:srgbClr val="FFFFFF">
+                        <a:shade val="85000"/>
+                      </a:srgbClr>
+                    </a:solidFill>
+                    <a:ln w="88900" cap="sq">
+                      <a:solidFill>
+                        <a:srgbClr val="FFFFFF"/>
+                      </a:solidFill>
+                      <a:miter lim="800000"/>
+                    </a:ln>
+                    <a:effectLst>
+                      <a:outerShdw blurRad="55000" dist="18000" dir="5400000" algn="tl" rotWithShape="0">
+                        <a:srgbClr val="000000">
+                          <a:alpha val="40000"/>
+                        </a:srgbClr>
+                      </a:outerShdw>
+                    </a:effectLst>
+                    <a:scene3d>
+                      <a:camera prst="orthographicFront"/>
+                      <a:lightRig rig="twoPt" dir="t">
+                        <a:rot lat="0" lon="0" rev="7200000"/>
+                      </a:lightRig>
+                    </a:scene3d>
+                    <a:sp3d>
+                      <a:bevelT w="25400" h="19050"/>
+                      <a:contourClr>
+                        <a:srgbClr val="FFFFFF"/>
+                      </a:contourClr>
+                    </a:sp3d>
+                  </pic:spPr>
+                </pic:pic>
+              </a:graphicData>
+            </a:graphic>
+          </wp:inline>
+        </w:drawing>
+      </w:r>
+    </w:p>
+    <w:p>
+      <w:pPr>
+        <w:pStyle w:val="Caption"/>
+      </w:pPr>
+      <w:r>
+        <w:t xml:space="preserve">Figure </w:t>
+      </w:r>
+      <w:fldSimple w:instr=" SEQ Figure \* ARABIC ">
+        <w:r>
+          <w:rPr>
+            <w:noProof/>
+          </w:rPr>
+          <w:t>8</w:t>
+        </w:r>
+      </w:fldSimple>
+      <w:r>
+        <w:t xml:space="preserve"> - By adding a quote after the video I could balance the content of the two columns</w:t>
+      </w:r>
+    </w:p>
+    <w:p>
+      <w:pPr>
+        <w:rPr>
+          <w:lang w:val="en-GB"/>
+        </w:rPr>
+      </w:pPr>
+      <w:r>
+        <w:rPr>
+          <w:lang w:val="en-GB"/>
+        </w:rPr>
+        <w:t xml:space="preserve">By adding the quote, I found that as the page was resized the columns scaled much better than they had before as well. I was originally going to add a section in the CSS that would marginally adjust the font size as the page size changed, to keep the content in alignment, but with the quote in place I found that this was not needed. </w:t>
+      </w:r>
+    </w:p>
+    <w:p>
+      <w:pPr>
+        <w:rPr>
+          <w:lang w:val="en-GB"/>
+        </w:rPr>
+      </w:pPr>
+      <w:r>
+        <w:rPr>
+          <w:lang w:val="en-GB"/>
+        </w:rPr>
+        <w:t>For the styling on this page, I had a more detailed conversation with Claire about the company’s brand and how they wanted it to be implemented, and how it would relate to accessibility standards. Through the conversation we agreed on how individual elements would be styled so that they would be more accessible, including what the alternate text would be for each element.</w:t>
+      </w:r>
+    </w:p>
+    <w:p>
+      <w:pPr>
+        <w:keepNext/>
+      </w:pPr>
+      <w:r>
+        <w:rPr>
+          <w:noProof/>
+          <w:lang w:val="en-GB"/>
+        </w:rPr>
+        <w:drawing>
+          <wp:inline distT="0" distB="0" distL="0" distR="0" wp14:anchorId="6756D95C" wp14:editId="09DD8959">
+            <wp:extent cx="1812518" cy="876300"/>
+            <wp:effectExtent l="152400" t="114300" r="149860" b="152400"/>
+            <wp:docPr id="25" name="Picture 25"/>
+            <wp:cNvGraphicFramePr>
+              <a:graphicFrameLocks xmlns:a="http://schemas.openxmlformats.org/drawingml/2006/main" noChangeAspect="1"/>
+            </wp:cNvGraphicFramePr>
+            <a:graphic xmlns:a="http://schemas.openxmlformats.org/drawingml/2006/main">
+              <a:graphicData uri="http://schemas.openxmlformats.org/drawingml/2006/picture">
+                <pic:pic xmlns:pic="http://schemas.openxmlformats.org/drawingml/2006/picture">
+                  <pic:nvPicPr>
+                    <pic:cNvPr id="18" name="v2-5.JPG"/>
+                    <pic:cNvPicPr/>
+                  </pic:nvPicPr>
+                  <pic:blipFill>
+                    <a:blip r:embed="rId21">
+                      <a:extLst>
+                        <a:ext uri="{28A0092B-C50C-407E-A947-70E740481C1C}">
+                          <a14:useLocalDpi xmlns:a14="http://schemas.microsoft.com/office/drawing/2010/main" val="0"/>
+                        </a:ext>
+                      </a:extLst>
+                    </a:blip>
+                    <a:stretch>
+                      <a:fillRect/>
+                    </a:stretch>
+                  </pic:blipFill>
+                  <pic:spPr>
+                    <a:xfrm>
+                      <a:off x="0" y="0"/>
+                      <a:ext cx="1833033" cy="886218"/>
+                    </a:xfrm>
+                    <a:prstGeom prst="rect">
+                      <a:avLst/>
+                    </a:prstGeom>
+                    <a:solidFill>
+                      <a:srgbClr val="FFFFFF">
+                        <a:shade val="85000"/>
+                      </a:srgbClr>
+                    </a:solidFill>
+                    <a:ln w="88900" cap="sq">
+                      <a:solidFill>
+                        <a:srgbClr val="FFFFFF"/>
+                      </a:solidFill>
+                      <a:miter lim="800000"/>
+                    </a:ln>
+                    <a:effectLst>
+                      <a:outerShdw blurRad="55000" dist="18000" dir="5400000" algn="tl" rotWithShape="0">
+                        <a:srgbClr val="000000">
+                          <a:alpha val="40000"/>
+                        </a:srgbClr>
+                      </a:outerShdw>
+                    </a:effectLst>
+                    <a:scene3d>
+                      <a:camera prst="orthographicFront"/>
+                      <a:lightRig rig="twoPt" dir="t">
+                        <a:rot lat="0" lon="0" rev="7200000"/>
+                      </a:lightRig>
+                    </a:scene3d>
+                    <a:sp3d>
+                      <a:bevelT w="25400" h="19050"/>
+                      <a:contourClr>
+                        <a:srgbClr val="FFFFFF"/>
+                      </a:contourClr>
+                    </a:sp3d>
+                  </pic:spPr>
+                </pic:pic>
+              </a:graphicData>
+            </a:graphic>
+          </wp:inline>
+        </w:drawing>
+      </w:r>
+      <w:r>
+        <w:rPr>
+          <w:noProof/>
+          <w:lang w:val="en-GB"/>
+        </w:rPr>
+        <w:drawing>
+          <wp:inline distT="0" distB="0" distL="0" distR="0" wp14:anchorId="4E9DFB08" wp14:editId="1DB44E1B">
+            <wp:extent cx="1963851" cy="876300"/>
+            <wp:effectExtent l="133350" t="114300" r="151130" b="152400"/>
+            <wp:docPr id="19" name="Picture 19"/>
+            <wp:cNvGraphicFramePr>
+              <a:graphicFrameLocks xmlns:a="http://schemas.openxmlformats.org/drawingml/2006/main" noChangeAspect="1"/>
+            </wp:cNvGraphicFramePr>
+            <a:graphic xmlns:a="http://schemas.openxmlformats.org/drawingml/2006/main">
+              <a:graphicData uri="http://schemas.openxmlformats.org/drawingml/2006/picture">
+                <pic:pic xmlns:pic="http://schemas.openxmlformats.org/drawingml/2006/picture">
+                  <pic:nvPicPr>
+                    <pic:cNvPr id="19" name="v2-6.JPG"/>
+                    <pic:cNvPicPr/>
+                  </pic:nvPicPr>
+                  <pic:blipFill>
+                    <a:blip r:embed="rId22">
+                      <a:extLst>
+                        <a:ext uri="{28A0092B-C50C-407E-A947-70E740481C1C}">
+                          <a14:useLocalDpi xmlns:a14="http://schemas.microsoft.com/office/drawing/2010/main" val="0"/>
+                        </a:ext>
+                      </a:extLst>
+                    </a:blip>
+                    <a:stretch>
+                      <a:fillRect/>
+                    </a:stretch>
+                  </pic:blipFill>
+                  <pic:spPr>
+                    <a:xfrm>
+                      <a:off x="0" y="0"/>
+                      <a:ext cx="1984396" cy="885467"/>
+                    </a:xfrm>
+                    <a:prstGeom prst="rect">
+                      <a:avLst/>
+                    </a:prstGeom>
+                    <a:solidFill>
+                      <a:srgbClr val="FFFFFF">
+                        <a:shade val="85000"/>
+                      </a:srgbClr>
+                    </a:solidFill>
+                    <a:ln w="88900" cap="sq">
+                      <a:solidFill>
+                        <a:srgbClr val="FFFFFF"/>
+                      </a:solidFill>
+                      <a:miter lim="800000"/>
+                    </a:ln>
+                    <a:effectLst>
+                      <a:outerShdw blurRad="55000" dist="18000" dir="5400000" algn="tl" rotWithShape="0">
+                        <a:srgbClr val="000000">
+                          <a:alpha val="40000"/>
+                        </a:srgbClr>
+                      </a:outerShdw>
+                    </a:effectLst>
+                    <a:scene3d>
+                      <a:camera prst="orthographicFront"/>
+                      <a:lightRig rig="twoPt" dir="t">
+                        <a:rot lat="0" lon="0" rev="7200000"/>
+                      </a:lightRig>
+                    </a:scene3d>
+                    <a:sp3d>
+                      <a:bevelT w="25400" h="19050"/>
+                      <a:contourClr>
+                        <a:srgbClr val="FFFFFF"/>
+                      </a:contourClr>
+                    </a:sp3d>
+                  </pic:spPr>
+                </pic:pic>
+              </a:graphicData>
+            </a:graphic>
+          </wp:inline>
+        </w:drawing>
+      </w:r>
+      <w:r>
+        <w:rPr>
+          <w:noProof/>
+          <w:lang w:val="en-GB"/>
+        </w:rPr>
+        <w:drawing>
+          <wp:inline distT="0" distB="0" distL="0" distR="0" wp14:anchorId="7EE79935" wp14:editId="15ED9226">
+            <wp:extent cx="1724025" cy="869921"/>
+            <wp:effectExtent l="133350" t="114300" r="142875" b="159385"/>
+            <wp:docPr id="20" name="Picture 20"/>
+            <wp:cNvGraphicFramePr>
+              <a:graphicFrameLocks xmlns:a="http://schemas.openxmlformats.org/drawingml/2006/main" noChangeAspect="1"/>
+            </wp:cNvGraphicFramePr>
+            <a:graphic xmlns:a="http://schemas.openxmlformats.org/drawingml/2006/main">
+              <a:graphicData uri="http://schemas.openxmlformats.org/drawingml/2006/picture">
+                <pic:pic xmlns:pic="http://schemas.openxmlformats.org/drawingml/2006/picture">
+                  <pic:nvPicPr>
+                    <pic:cNvPr id="20" name="v2-7.JPG"/>
+                    <pic:cNvPicPr/>
+                  </pic:nvPicPr>
+                  <pic:blipFill>
+                    <a:blip r:embed="rId23">
+                      <a:extLst>
+                        <a:ext uri="{28A0092B-C50C-407E-A947-70E740481C1C}">
+                          <a14:useLocalDpi xmlns:a14="http://schemas.microsoft.com/office/drawing/2010/main" val="0"/>
+                        </a:ext>
+                      </a:extLst>
+                    </a:blip>
+                    <a:stretch>
+                      <a:fillRect/>
+                    </a:stretch>
+                  </pic:blipFill>
+                  <pic:spPr>
+                    <a:xfrm>
+                      <a:off x="0" y="0"/>
+                      <a:ext cx="1760595" cy="888374"/>
+                    </a:xfrm>
+                    <a:prstGeom prst="rect">
+                      <a:avLst/>
+                    </a:prstGeom>
+                    <a:solidFill>
+                      <a:srgbClr val="FFFFFF">
+                        <a:shade val="85000"/>
+                      </a:srgbClr>
+                    </a:solidFill>
+                    <a:ln w="88900" cap="sq">
+                      <a:solidFill>
+                        <a:srgbClr val="FFFFFF"/>
+                      </a:solidFill>
+                      <a:miter lim="800000"/>
+                    </a:ln>
+                    <a:effectLst>
+                      <a:outerShdw blurRad="55000" dist="18000" dir="5400000" algn="tl" rotWithShape="0">
+                        <a:srgbClr val="000000">
+                          <a:alpha val="40000"/>
+                        </a:srgbClr>
+                      </a:outerShdw>
+                    </a:effectLst>
+                    <a:scene3d>
+                      <a:camera prst="orthographicFront"/>
+                      <a:lightRig rig="twoPt" dir="t">
+                        <a:rot lat="0" lon="0" rev="7200000"/>
+                      </a:lightRig>
+                    </a:scene3d>
+                    <a:sp3d>
+                      <a:bevelT w="25400" h="19050"/>
+                      <a:contourClr>
+                        <a:srgbClr val="FFFFFF"/>
+                      </a:contourClr>
+                    </a:sp3d>
+                  </pic:spPr>
+                </pic:pic>
+              </a:graphicData>
+            </a:graphic>
+          </wp:inline>
+        </w:drawing>
+      </w:r>
+    </w:p>
+    <w:p>
+      <w:pPr>
+        <w:pStyle w:val="Caption"/>
+      </w:pPr>
+      <w:r>
+        <w:t xml:space="preserve">Figure </w:t>
+      </w:r>
+      <w:fldSimple w:instr=" SEQ Figure \* ARABIC ">
+        <w:r>
+          <w:rPr>
+            <w:noProof/>
+          </w:rPr>
+          <w:t>9</w:t>
+        </w:r>
+      </w:fldSimple>
+      <w:r>
+        <w:t>, 10, 11 - Some of the options included for making links more accessible</w:t>
+      </w:r>
+    </w:p>
+    <w:p>
+      <w:pPr>
+        <w:rPr>
+          <w:lang w:val="en-GB"/>
+        </w:rPr>
+      </w:pPr>
+      <w:r>
+        <w:rPr>
+          <w:lang w:val="en-GB"/>
+        </w:rPr>
+        <w:t>Links would have different properties for when the page was being navigated with a keyboard, so the user could clearly see where they were on a page.</w:t>
+      </w:r>
+    </w:p>
+    <w:p>
+      <w:pPr>
+        <w:keepNext/>
+      </w:pPr>
+      <w:r>
+        <w:rPr>
+          <w:noProof/>
+          <w:lang w:val="en-GB"/>
+        </w:rPr>
+        <w:lastRenderedPageBreak/>
+        <w:drawing>
+          <wp:inline distT="0" distB="0" distL="0" distR="0" wp14:anchorId="48779DB9" wp14:editId="571F4E9B">
+            <wp:extent cx="2563813" cy="1809750"/>
+            <wp:effectExtent l="133350" t="114300" r="141605" b="171450"/>
+            <wp:docPr id="21" name="Picture 21"/>
+            <wp:cNvGraphicFramePr>
+              <a:graphicFrameLocks xmlns:a="http://schemas.openxmlformats.org/drawingml/2006/main" noChangeAspect="1"/>
+            </wp:cNvGraphicFramePr>
+            <a:graphic xmlns:a="http://schemas.openxmlformats.org/drawingml/2006/main">
+              <a:graphicData uri="http://schemas.openxmlformats.org/drawingml/2006/picture">
+                <pic:pic xmlns:pic="http://schemas.openxmlformats.org/drawingml/2006/picture">
+                  <pic:nvPicPr>
+                    <pic:cNvPr id="21" name="v2-8.JPG"/>
+                    <pic:cNvPicPr/>
+                  </pic:nvPicPr>
+                  <pic:blipFill>
+                    <a:blip r:embed="rId24">
+                      <a:extLst>
+                        <a:ext uri="{28A0092B-C50C-407E-A947-70E740481C1C}">
+                          <a14:useLocalDpi xmlns:a14="http://schemas.microsoft.com/office/drawing/2010/main" val="0"/>
+                        </a:ext>
+                      </a:extLst>
+                    </a:blip>
+                    <a:stretch>
+                      <a:fillRect/>
+                    </a:stretch>
+                  </pic:blipFill>
+                  <pic:spPr>
+                    <a:xfrm>
+                      <a:off x="0" y="0"/>
+                      <a:ext cx="2588754" cy="1827355"/>
+                    </a:xfrm>
+                    <a:prstGeom prst="rect">
+                      <a:avLst/>
+                    </a:prstGeom>
+                    <a:solidFill>
+                      <a:srgbClr val="FFFFFF">
+                        <a:shade val="85000"/>
+                      </a:srgbClr>
+                    </a:solidFill>
+                    <a:ln w="88900" cap="sq">
+                      <a:solidFill>
+                        <a:srgbClr val="FFFFFF"/>
+                      </a:solidFill>
+                      <a:miter lim="800000"/>
+                    </a:ln>
+                    <a:effectLst>
+                      <a:outerShdw blurRad="55000" dist="18000" dir="5400000" algn="tl" rotWithShape="0">
+                        <a:srgbClr val="000000">
+                          <a:alpha val="40000"/>
+                        </a:srgbClr>
+                      </a:outerShdw>
+                    </a:effectLst>
+                    <a:scene3d>
+                      <a:camera prst="orthographicFront"/>
+                      <a:lightRig rig="twoPt" dir="t">
+                        <a:rot lat="0" lon="0" rev="7200000"/>
+                      </a:lightRig>
+                    </a:scene3d>
+                    <a:sp3d>
+                      <a:bevelT w="25400" h="19050"/>
+                      <a:contourClr>
+                        <a:srgbClr val="FFFFFF"/>
+                      </a:contourClr>
+                    </a:sp3d>
+                  </pic:spPr>
+                </pic:pic>
+              </a:graphicData>
+            </a:graphic>
+          </wp:inline>
+        </w:drawing>
+      </w:r>
+    </w:p>
+    <w:p>
+      <w:pPr>
+        <w:pStyle w:val="Caption"/>
+      </w:pPr>
+      <w:r>
+        <w:t xml:space="preserve">Figure </w:t>
+      </w:r>
+      <w:fldSimple w:instr=" SEQ Figure \* ARABIC ">
+        <w:r>
+          <w:rPr>
+            <w:noProof/>
+          </w:rPr>
+          <w:t>1</w:t>
+        </w:r>
+        <w:r>
+          <w:rPr>
+            <w:noProof/>
+          </w:rPr>
+          <w:t>2</w:t>
+        </w:r>
+      </w:fldSimple>
+      <w:r>
+        <w:t xml:space="preserve"> - A segment of the code that made the page more accessible</w:t>
+      </w:r>
+    </w:p>
+    <w:p>
+      <w:pPr>
+        <w:keepNext/>
+      </w:pPr>
+      <w:r>
+        <w:rPr>
+          <w:noProof/>
+          <w:lang w:val="en-GB"/>
+        </w:rPr>
+        <w:drawing>
+          <wp:inline distT="0" distB="0" distL="0" distR="0" wp14:anchorId="3BE427A1" wp14:editId="432007A1">
+            <wp:extent cx="4410075" cy="1901510"/>
+            <wp:effectExtent l="133350" t="114300" r="123825" b="156210"/>
+            <wp:docPr id="22" name="Picture 22"/>
+            <wp:cNvGraphicFramePr>
+              <a:graphicFrameLocks xmlns:a="http://schemas.openxmlformats.org/drawingml/2006/main" noChangeAspect="1"/>
+            </wp:cNvGraphicFramePr>
+            <a:graphic xmlns:a="http://schemas.openxmlformats.org/drawingml/2006/main">
+              <a:graphicData uri="http://schemas.openxmlformats.org/drawingml/2006/picture">
+                <pic:pic xmlns:pic="http://schemas.openxmlformats.org/drawingml/2006/picture">
+                  <pic:nvPicPr>
+                    <pic:cNvPr id="22" name="v2-9.JPG"/>
+                    <pic:cNvPicPr/>
+                  </pic:nvPicPr>
+                  <pic:blipFill>
+                    <a:blip r:embed="rId25">
+                      <a:extLst>
+                        <a:ext uri="{28A0092B-C50C-407E-A947-70E740481C1C}">
+                          <a14:useLocalDpi xmlns:a14="http://schemas.microsoft.com/office/drawing/2010/main" val="0"/>
+                        </a:ext>
+                      </a:extLst>
+                    </a:blip>
+                    <a:stretch>
+                      <a:fillRect/>
+                    </a:stretch>
+                  </pic:blipFill>
+                  <pic:spPr>
+                    <a:xfrm>
+                      <a:off x="0" y="0"/>
+                      <a:ext cx="4503786" cy="1941916"/>
+                    </a:xfrm>
+                    <a:prstGeom prst="rect">
+                      <a:avLst/>
+                    </a:prstGeom>
+                    <a:solidFill>
+                      <a:srgbClr val="FFFFFF">
+                        <a:shade val="85000"/>
+                      </a:srgbClr>
+                    </a:solidFill>
+                    <a:ln w="88900" cap="sq">
+                      <a:solidFill>
+                        <a:srgbClr val="FFFFFF"/>
+                      </a:solidFill>
+                      <a:miter lim="800000"/>
+                    </a:ln>
+                    <a:effectLst>
+                      <a:outerShdw blurRad="55000" dist="18000" dir="5400000" algn="tl" rotWithShape="0">
+                        <a:srgbClr val="000000">
+                          <a:alpha val="40000"/>
+                        </a:srgbClr>
+                      </a:outerShdw>
+                    </a:effectLst>
+                    <a:scene3d>
+                      <a:camera prst="orthographicFront"/>
+                      <a:lightRig rig="twoPt" dir="t">
+                        <a:rot lat="0" lon="0" rev="7200000"/>
+                      </a:lightRig>
+                    </a:scene3d>
+                    <a:sp3d>
+                      <a:bevelT w="25400" h="19050"/>
+                      <a:contourClr>
+                        <a:srgbClr val="FFFFFF"/>
+                      </a:contourClr>
+                    </a:sp3d>
+                  </pic:spPr>
+                </pic:pic>
+              </a:graphicData>
+            </a:graphic>
+          </wp:inline>
+        </w:drawing>
+      </w:r>
+    </w:p>
+    <w:p>
+      <w:pPr>
+        <w:pStyle w:val="Caption"/>
+      </w:pPr>
+      <w:r>
+        <w:t xml:space="preserve">Figure </w:t>
+      </w:r>
+      <w:fldSimple w:instr=" SEQ Figure \* ARABIC ">
+        <w:r>
+          <w:rPr>
+            <w:noProof/>
+          </w:rPr>
+          <w:t>1</w:t>
+        </w:r>
+        <w:r>
+          <w:rPr>
+            <w:noProof/>
+          </w:rPr>
+          <w:t>3</w:t>
+        </w:r>
+      </w:fldSimple>
+      <w:r>
+        <w:t xml:space="preserve"> – CSS Styling for the Happy Manifesto image</w:t>
+      </w:r>
+    </w:p>
+    <w:p>
+      <w:pPr>
+        <w:keepNext/>
+      </w:pPr>
+      <w:r>
+        <w:rPr>
+          <w:noProof/>
+          <w:lang w:val="en-GB"/>
+        </w:rPr>
+        <w:drawing>
+          <wp:inline distT="0" distB="0" distL="0" distR="0" wp14:anchorId="039DCE2E" wp14:editId="6587E832">
+            <wp:extent cx="6400800" cy="969645"/>
+            <wp:effectExtent l="0" t="0" r="0" b="1905"/>
+            <wp:docPr id="23" name="Picture 23"/>
+            <wp:cNvGraphicFramePr>
+              <a:graphicFrameLocks xmlns:a="http://schemas.openxmlformats.org/drawingml/2006/main" noChangeAspect="1"/>
+            </wp:cNvGraphicFramePr>
+            <a:graphic xmlns:a="http://schemas.openxmlformats.org/drawingml/2006/main">
+              <a:graphicData uri="http://schemas.openxmlformats.org/drawingml/2006/picture">
+                <pic:pic xmlns:pic="http://schemas.openxmlformats.org/drawingml/2006/picture">
+                  <pic:nvPicPr>
+                    <pic:cNvPr id="23" name="v2-10.JPG"/>
+                    <pic:cNvPicPr/>
+                  </pic:nvPicPr>
+                  <pic:blipFill>
+                    <a:blip r:embed="rId26">
+                      <a:extLst>
+                        <a:ext uri="{28A0092B-C50C-407E-A947-70E740481C1C}">
+                          <a14:useLocalDpi xmlns:a14="http://schemas.microsoft.com/office/drawing/2010/main" val="0"/>
+                        </a:ext>
+                      </a:extLst>
+                    </a:blip>
+                    <a:stretch>
+                      <a:fillRect/>
+                    </a:stretch>
+                  </pic:blipFill>
+                  <pic:spPr>
+                    <a:xfrm>
+                      <a:off x="0" y="0"/>
+                      <a:ext cx="6400800" cy="969645"/>
+                    </a:xfrm>
+                    <a:prstGeom prst="rect">
+                      <a:avLst/>
+                    </a:prstGeom>
+                  </pic:spPr>
+                </pic:pic>
+              </a:graphicData>
+            </a:graphic>
+          </wp:inline>
+        </w:drawing>
+      </w:r>
+    </w:p>
+    <w:p>
+      <w:pPr>
+        <w:pStyle w:val="Caption"/>
+      </w:pPr>
+      <w:r>
+        <w:t xml:space="preserve">Figure </w:t>
+      </w:r>
+      <w:fldSimple w:instr=" SEQ Figure \* ARABIC ">
+        <w:r>
+          <w:rPr>
+            <w:noProof/>
+          </w:rPr>
+          <w:t>1</w:t>
+        </w:r>
+        <w:r>
+          <w:rPr>
+            <w:noProof/>
+          </w:rPr>
+          <w:t>4</w:t>
+        </w:r>
+      </w:fldSimple>
+      <w:r>
+        <w:t xml:space="preserve"> - HTML code for the Happy logo and the </w:t>
+      </w:r>
+      <w:proofErr w:type="spellStart"/>
+      <w:r>
+        <w:t>Feefo</w:t>
+      </w:r>
+      <w:proofErr w:type="spellEnd"/>
+      <w:r>
+        <w:t xml:space="preserve"> logo</w:t>
+      </w:r>
+    </w:p>
+    <w:p>
+      <w:pPr>
+        <w:rPr>
+          <w:lang w:val="en-GB"/>
+        </w:rPr>
+      </w:pPr>
+      <w:r>
+        <w:rPr>
+          <w:lang w:val="en-GB"/>
+        </w:rPr>
+        <w:t xml:space="preserve">Once I had finished all the styling and accessibility compliance, I sent the finished page over to Claire for her and the other staff at Happy to sign off on the work. Claire has signed the work </w:t>
+      </w:r>
+      <w:proofErr w:type="gramStart"/>
+      <w:r>
+        <w:rPr>
+          <w:lang w:val="en-GB"/>
+        </w:rPr>
+        <w:t>off, but</w:t>
+      </w:r>
+      <w:proofErr w:type="gramEnd"/>
+      <w:r>
+        <w:rPr>
+          <w:lang w:val="en-GB"/>
+        </w:rPr>
+        <w:t xml:space="preserve"> has said she will pass any feedback on to me.</w:t>
+      </w:r>
+    </w:p>
+    <w:p>
+      <w:pPr>
+        <w:rPr>
+          <w:lang w:val="en-GB"/>
+        </w:rPr>
+      </w:pPr>
+      <w:r>
+        <w:rPr>
+          <w:lang w:val="en-GB"/>
+        </w:rPr>
+        <w:t>One thing I could have done for this project, and I may yet do in the future, is to write some documentation to allow staff at Happy to change the content on the landing page and keep it up to date. This will allow them to update the videos and text and keep the landing page stocked with fresh content.</w:t>
+      </w:r>
+    </w:p>
     <w:sectPr>
-      <w:headerReference w:type="even" r:id="rId15"/>
-      <w:footerReference w:type="even" r:id="rId16"/>
-      <w:footerReference w:type="default" r:id="rId17"/>
+      <w:headerReference w:type="even" r:id="rId27"/>
+      <w:footerReference w:type="even" r:id="rId28"/>
+      <w:footerReference w:type="default" r:id="rId29"/>
       <w:pgSz w:w="12240" w:h="15840"/>
       <w:pgMar w:top="1080" w:right="1080" w:bottom="1642" w:left="1080" w:header="720" w:footer="720" w:gutter="0"/>
       <w:pgNumType w:start="0"/>
@@ -26960,7 +28302,7 @@
     <w:charset w:val="00"/>
     <w:family w:val="roman"/>
     <w:pitch w:val="variable"/>
-    <w:sig w:usb0="E0002EFF" w:usb1="C000785B" w:usb2="00000009" w:usb3="00000000" w:csb0="000001FF" w:csb1="00000000"/>
+    <w:sig w:usb0="E0002AFF" w:usb1="C0007843" w:usb2="00000009" w:usb3="00000000" w:csb0="000001FF" w:csb1="00000000"/>
   </w:font>
   <w:font w:name="Wingdings 2">
     <w:panose1 w:val="05020102010507070707"/>
@@ -27008,7 +28350,7 @@
     <w:charset w:val="00"/>
     <w:family w:val="swiss"/>
     <w:pitch w:val="variable"/>
-    <w:sig w:usb0="E0002EFF" w:usb1="C000785B" w:usb2="00000009" w:usb3="00000000" w:csb0="000001FF" w:csb1="00000000"/>
+    <w:sig w:usb0="E0002AFF" w:usb1="C0007843" w:usb2="00000009" w:usb3="00000000" w:csb0="000001FF" w:csb1="00000000"/>
   </w:font>
   <w:font w:name="Segoe UI">
     <w:panose1 w:val="020B0502040204020203"/>
@@ -27029,14 +28371,14 @@
     <w:charset w:val="00"/>
     <w:family w:val="swiss"/>
     <w:pitch w:val="variable"/>
-    <w:sig w:usb0="E0002AFF" w:usb1="C000247B" w:usb2="00000009" w:usb3="00000000" w:csb0="000001FF" w:csb1="00000000"/>
+    <w:sig w:usb0="E00002FF" w:usb1="4000ACFF" w:usb2="00000001" w:usb3="00000000" w:csb0="0000019F" w:csb1="00000000"/>
   </w:font>
   <w:font w:name="Calibri Light">
     <w:panose1 w:val="020F0302020204030204"/>
     <w:charset w:val="00"/>
     <w:family w:val="swiss"/>
     <w:pitch w:val="variable"/>
-    <w:sig w:usb0="E0002AFF" w:usb1="C000247B" w:usb2="00000009" w:usb3="00000000" w:csb0="000001FF" w:csb1="00000000"/>
+    <w:sig w:usb0="A00002EF" w:usb1="4000207B" w:usb2="00000000" w:usb3="00000000" w:csb0="0000009F" w:csb1="00000000"/>
   </w:font>
 </w:fonts>
 </file>
@@ -27058,7 +28400,7 @@
   <w:rsids>
     <w:rsidRoot w:val="007C227E"/>
     <w:rsid w:val="007C227E"/>
-    <w:rsid w:val="00856B14"/>
+    <w:rsid w:val="007F01CB"/>
     <w:rsid w:val="00EB5A72"/>
   </w:rsids>
   <m:mathPr>
@@ -28140,7 +29482,7 @@
 </file>
 
 <file path=customXml/itemProps4.xml><?xml version="1.0" encoding="utf-8"?>
-<ds:datastoreItem xmlns:ds="http://schemas.openxmlformats.org/officeDocument/2006/customXml" ds:itemID="{A8435D79-229B-45DC-BA6D-411A17830D17}">
+<ds:datastoreItem xmlns:ds="http://schemas.openxmlformats.org/officeDocument/2006/customXml" ds:itemID="{951A19F3-5F18-4905-87BB-6355AE77AF1C}">
   <ds:schemaRefs>
     <ds:schemaRef ds:uri="http://schemas.openxmlformats.org/officeDocument/2006/bibliography"/>
   </ds:schemaRefs>

</xml_diff>

<commit_message>
added evidence for version 3 of the page
</commit_message>
<xml_diff>
--- a/USB Landing Page.docx
+++ b/USB Landing Page.docx
@@ -1666,7 +1666,10 @@
         </w:r>
       </w:fldSimple>
       <w:r>
-        <w:t>, 10, 11 - Some of the options included for making links more accessible</w:t>
+        <w:t xml:space="preserve"> </w:t>
+      </w:r>
+      <w:r>
+        <w:t>- Some of the options included for making links more accessible</w:t>
       </w:r>
     </w:p>
     <w:p>
@@ -1777,15 +1780,12 @@
           <w:rPr>
             <w:noProof/>
           </w:rPr>
-          <w:t>1</w:t>
-        </w:r>
-        <w:r>
-          <w:rPr>
-            <w:noProof/>
-          </w:rPr>
-          <w:t>2</w:t>
+          <w:t>10</w:t>
         </w:r>
       </w:fldSimple>
+      <w:r>
+        <w:t>0</w:t>
+      </w:r>
       <w:r>
         <w:t xml:space="preserve"> - A segment of the code that made the page more accessible</w:t>
       </w:r>
@@ -1884,13 +1884,7 @@
           <w:rPr>
             <w:noProof/>
           </w:rPr>
-          <w:t>1</w:t>
-        </w:r>
-        <w:r>
-          <w:rPr>
-            <w:noProof/>
-          </w:rPr>
-          <w:t>3</w:t>
+          <w:t>11</w:t>
         </w:r>
       </w:fldSimple>
       <w:r>
@@ -1907,9 +1901,9 @@
           <w:lang w:val="en-GB"/>
         </w:rPr>
         <w:drawing>
-          <wp:inline distT="0" distB="0" distL="0" distR="0" wp14:anchorId="039DCE2E" wp14:editId="6587E832">
+          <wp:inline distT="0" distB="0" distL="0" distR="0" wp14:anchorId="039DCE2E" wp14:editId="3551A99B">
             <wp:extent cx="6400800" cy="969645"/>
-            <wp:effectExtent l="0" t="0" r="0" b="1905"/>
+            <wp:effectExtent l="133350" t="114300" r="114300" b="154305"/>
             <wp:docPr id="23" name="Picture 23"/>
             <wp:cNvGraphicFramePr>
               <a:graphicFrameLocks xmlns:a="http://schemas.openxmlformats.org/drawingml/2006/main" noChangeAspect="1"/>
@@ -1941,6 +1935,36 @@
                     <a:prstGeom prst="rect">
                       <a:avLst/>
                     </a:prstGeom>
+                    <a:solidFill>
+                      <a:srgbClr val="FFFFFF">
+                        <a:shade val="85000"/>
+                      </a:srgbClr>
+                    </a:solidFill>
+                    <a:ln w="88900" cap="sq">
+                      <a:solidFill>
+                        <a:srgbClr val="FFFFFF"/>
+                      </a:solidFill>
+                      <a:miter lim="800000"/>
+                    </a:ln>
+                    <a:effectLst>
+                      <a:outerShdw blurRad="55000" dist="18000" dir="5400000" algn="tl" rotWithShape="0">
+                        <a:srgbClr val="000000">
+                          <a:alpha val="40000"/>
+                        </a:srgbClr>
+                      </a:outerShdw>
+                    </a:effectLst>
+                    <a:scene3d>
+                      <a:camera prst="orthographicFront"/>
+                      <a:lightRig rig="twoPt" dir="t">
+                        <a:rot lat="0" lon="0" rev="7200000"/>
+                      </a:lightRig>
+                    </a:scene3d>
+                    <a:sp3d>
+                      <a:bevelT w="25400" h="19050"/>
+                      <a:contourClr>
+                        <a:srgbClr val="FFFFFF"/>
+                      </a:contourClr>
+                    </a:sp3d>
                   </pic:spPr>
                 </pic:pic>
               </a:graphicData>
@@ -1961,13 +1985,7 @@
           <w:rPr>
             <w:noProof/>
           </w:rPr>
-          <w:t>1</w:t>
-        </w:r>
-        <w:r>
-          <w:rPr>
-            <w:noProof/>
-          </w:rPr>
-          <w:t>4</w:t>
+          <w:t>12</w:t>
         </w:r>
       </w:fldSimple>
       <w:r>
@@ -1994,14 +2012,12 @@
         </w:rPr>
         <w:t xml:space="preserve">Once I had finished all the styling and accessibility compliance, I sent the finished page over to Claire for her and the other staff at Happy to sign off on the work. Claire has signed the work </w:t>
       </w:r>
-      <w:proofErr w:type="gramStart"/>
       <w:r>
         <w:rPr>
           <w:lang w:val="en-GB"/>
         </w:rPr>
-        <w:t>off, but</w:t>
+        <w:t>off but</w:t>
       </w:r>
-      <w:proofErr w:type="gramEnd"/>
       <w:r>
         <w:rPr>
           <w:lang w:val="en-GB"/>
@@ -2089,30 +2105,123 @@
         <w:rPr>
           <w:lang w:val="en-GB"/>
         </w:rPr>
-        <w:t xml:space="preserve">After receiving some feed </w:t>
-      </w:r>
-      <w:proofErr w:type="gramStart"/>
-      <w:r>
-        <w:rPr>
-          <w:lang w:val="en-GB"/>
-        </w:rPr>
-        <w:t>back</w:t>
-      </w:r>
-      <w:proofErr w:type="gramEnd"/>
-      <w:r>
-        <w:rPr>
-          <w:lang w:val="en-GB"/>
-        </w:rPr>
-        <w:t xml:space="preserve"> I was asked to:</w:t>
+        <w:t xml:space="preserve">A few weeks after sending over the previous version, I received some more feedback and asked to implement a few changes to the document. The first was that the name attributed to quotes had a text colour that was black, and it stood out too much, so I was asked to change it to be the same colour as the rest of the text on the page. This was a simple fix and I added some CSS to change the font colour in the &lt;cite&gt; tags. </w:t>
       </w:r>
     </w:p>
     <w:p>
       <w:pPr>
-        <w:pStyle w:val="ListParagraph"/>
-        <w:numPr>
-          <w:ilvl w:val="0"/>
-          <w:numId w:val="29"/>
-        </w:numPr>
+        <w:keepNext/>
+      </w:pPr>
+      <w:r>
+        <w:rPr>
+          <w:noProof/>
+          <w:lang w:val="en-GB"/>
+        </w:rPr>
+        <w:drawing>
+          <wp:inline distT="0" distB="0" distL="0" distR="0" wp14:anchorId="56430D5B" wp14:editId="1478F744">
+            <wp:extent cx="4781550" cy="1000125"/>
+            <wp:effectExtent l="133350" t="114300" r="133350" b="142875"/>
+            <wp:docPr id="26" name="Picture 26"/>
+            <wp:cNvGraphicFramePr>
+              <a:graphicFrameLocks xmlns:a="http://schemas.openxmlformats.org/drawingml/2006/main" noChangeAspect="1"/>
+            </wp:cNvGraphicFramePr>
+            <a:graphic xmlns:a="http://schemas.openxmlformats.org/drawingml/2006/main">
+              <a:graphicData uri="http://schemas.openxmlformats.org/drawingml/2006/picture">
+                <pic:pic xmlns:pic="http://schemas.openxmlformats.org/drawingml/2006/picture">
+                  <pic:nvPicPr>
+                    <pic:cNvPr id="26" name="v3-1.JPG"/>
+                    <pic:cNvPicPr/>
+                  </pic:nvPicPr>
+                  <pic:blipFill>
+                    <a:blip r:embed="rId28">
+                      <a:extLst>
+                        <a:ext uri="{28A0092B-C50C-407E-A947-70E740481C1C}">
+                          <a14:useLocalDpi xmlns:a14="http://schemas.microsoft.com/office/drawing/2010/main" val="0"/>
+                        </a:ext>
+                      </a:extLst>
+                    </a:blip>
+                    <a:stretch>
+                      <a:fillRect/>
+                    </a:stretch>
+                  </pic:blipFill>
+                  <pic:spPr>
+                    <a:xfrm>
+                      <a:off x="0" y="0"/>
+                      <a:ext cx="4781550" cy="1000125"/>
+                    </a:xfrm>
+                    <a:prstGeom prst="rect">
+                      <a:avLst/>
+                    </a:prstGeom>
+                    <a:solidFill>
+                      <a:srgbClr val="FFFFFF">
+                        <a:shade val="85000"/>
+                      </a:srgbClr>
+                    </a:solidFill>
+                    <a:ln w="88900" cap="sq">
+                      <a:solidFill>
+                        <a:srgbClr val="FFFFFF"/>
+                      </a:solidFill>
+                      <a:miter lim="800000"/>
+                    </a:ln>
+                    <a:effectLst>
+                      <a:outerShdw blurRad="55000" dist="18000" dir="5400000" algn="tl" rotWithShape="0">
+                        <a:srgbClr val="000000">
+                          <a:alpha val="40000"/>
+                        </a:srgbClr>
+                      </a:outerShdw>
+                    </a:effectLst>
+                    <a:scene3d>
+                      <a:camera prst="orthographicFront"/>
+                      <a:lightRig rig="twoPt" dir="t">
+                        <a:rot lat="0" lon="0" rev="7200000"/>
+                      </a:lightRig>
+                    </a:scene3d>
+                    <a:sp3d>
+                      <a:bevelT w="25400" h="19050"/>
+                      <a:contourClr>
+                        <a:srgbClr val="FFFFFF"/>
+                      </a:contourClr>
+                    </a:sp3d>
+                  </pic:spPr>
+                </pic:pic>
+              </a:graphicData>
+            </a:graphic>
+          </wp:inline>
+        </w:drawing>
+      </w:r>
+    </w:p>
+    <w:p>
+      <w:pPr>
+        <w:pStyle w:val="Caption"/>
+        <w:rPr>
+          <w:lang w:val="en-GB"/>
+        </w:rPr>
+      </w:pPr>
+      <w:r>
+        <w:t xml:space="preserve">Figure </w:t>
+      </w:r>
+      <w:fldSimple w:instr=" SEQ Figure \* ARABIC ">
+        <w:r>
+          <w:rPr>
+            <w:noProof/>
+          </w:rPr>
+          <w:t>13</w:t>
+        </w:r>
+      </w:fldSimple>
+      <w:r>
+        <w:t xml:space="preserve"> - CSS to change the text </w:t>
+      </w:r>
+      <w:proofErr w:type="spellStart"/>
+      <w:r>
+        <w:t>colour</w:t>
+      </w:r>
+      <w:proofErr w:type="spellEnd"/>
+      <w:r>
+        <w:t xml:space="preserve"> of the citation name</w:t>
+      </w:r>
+    </w:p>
+    <w:p>
+      <w:pPr>
         <w:rPr>
           <w:lang w:val="en-GB"/>
         </w:rPr>
@@ -2121,16 +2230,11 @@
         <w:rPr>
           <w:lang w:val="en-GB"/>
         </w:rPr>
-        <w:t>Change a date to 2018</w:t>
+        <w:t>There were some minor changes to the content as well, mainly just where the text needed updating after some time. These were simple and I updated the text to the revised versions easily enough. I also changed the text on some of the buttons as well.</w:t>
       </w:r>
     </w:p>
     <w:p>
       <w:pPr>
-        <w:pStyle w:val="ListParagraph"/>
-        <w:numPr>
-          <w:ilvl w:val="0"/>
-          <w:numId w:val="29"/>
-        </w:numPr>
         <w:rPr>
           <w:lang w:val="en-GB"/>
         </w:rPr>
@@ -2139,16 +2243,143 @@
         <w:rPr>
           <w:lang w:val="en-GB"/>
         </w:rPr>
-        <w:t>Change a section of text in HC section</w:t>
+        <w:t xml:space="preserve">I was also asked to make some styling changes to the page, the first was to remove the underline from the text on the buttons, which was an oversight on my part anyway and had missed during the development. This was again very simple to change and needed only ‘text-decoration: none; </w:t>
+      </w:r>
+      <w:proofErr w:type="gramStart"/>
+      <w:r>
+        <w:rPr>
+          <w:lang w:val="en-GB"/>
+        </w:rPr>
+        <w:t>‘ adding</w:t>
+      </w:r>
+      <w:proofErr w:type="gramEnd"/>
+      <w:r>
+        <w:rPr>
+          <w:lang w:val="en-GB"/>
+        </w:rPr>
+        <w:t xml:space="preserve"> to the CSS for the buttons at the start.</w:t>
       </w:r>
     </w:p>
     <w:p>
       <w:pPr>
-        <w:pStyle w:val="ListParagraph"/>
-        <w:numPr>
-          <w:ilvl w:val="0"/>
-          <w:numId w:val="29"/>
-        </w:numPr>
+        <w:keepNext/>
+      </w:pPr>
+      <w:r>
+        <w:rPr>
+          <w:noProof/>
+          <w:lang w:val="en-GB"/>
+        </w:rPr>
+        <w:drawing>
+          <wp:inline distT="0" distB="0" distL="0" distR="0" wp14:anchorId="17730DBA" wp14:editId="239A4151">
+            <wp:extent cx="5967627" cy="2733675"/>
+            <wp:effectExtent l="133350" t="114300" r="128905" b="161925"/>
+            <wp:docPr id="28" name="Picture 28"/>
+            <wp:cNvGraphicFramePr>
+              <a:graphicFrameLocks xmlns:a="http://schemas.openxmlformats.org/drawingml/2006/main" noChangeAspect="1"/>
+            </wp:cNvGraphicFramePr>
+            <a:graphic xmlns:a="http://schemas.openxmlformats.org/drawingml/2006/main">
+              <a:graphicData uri="http://schemas.openxmlformats.org/drawingml/2006/picture">
+                <pic:pic xmlns:pic="http://schemas.openxmlformats.org/drawingml/2006/picture">
+                  <pic:nvPicPr>
+                    <pic:cNvPr id="28" name="v3-3.JPG"/>
+                    <pic:cNvPicPr/>
+                  </pic:nvPicPr>
+                  <pic:blipFill>
+                    <a:blip r:embed="rId29">
+                      <a:extLst>
+                        <a:ext uri="{28A0092B-C50C-407E-A947-70E740481C1C}">
+                          <a14:useLocalDpi xmlns:a14="http://schemas.microsoft.com/office/drawing/2010/main" val="0"/>
+                        </a:ext>
+                      </a:extLst>
+                    </a:blip>
+                    <a:stretch>
+                      <a:fillRect/>
+                    </a:stretch>
+                  </pic:blipFill>
+                  <pic:spPr>
+                    <a:xfrm>
+                      <a:off x="0" y="0"/>
+                      <a:ext cx="6056690" cy="2774473"/>
+                    </a:xfrm>
+                    <a:prstGeom prst="rect">
+                      <a:avLst/>
+                    </a:prstGeom>
+                    <a:solidFill>
+                      <a:srgbClr val="FFFFFF">
+                        <a:shade val="85000"/>
+                      </a:srgbClr>
+                    </a:solidFill>
+                    <a:ln w="88900" cap="sq">
+                      <a:solidFill>
+                        <a:srgbClr val="FFFFFF"/>
+                      </a:solidFill>
+                      <a:miter lim="800000"/>
+                    </a:ln>
+                    <a:effectLst>
+                      <a:outerShdw blurRad="55000" dist="18000" dir="5400000" algn="tl" rotWithShape="0">
+                        <a:srgbClr val="000000">
+                          <a:alpha val="40000"/>
+                        </a:srgbClr>
+                      </a:outerShdw>
+                    </a:effectLst>
+                    <a:scene3d>
+                      <a:camera prst="orthographicFront"/>
+                      <a:lightRig rig="twoPt" dir="t">
+                        <a:rot lat="0" lon="0" rev="7200000"/>
+                      </a:lightRig>
+                    </a:scene3d>
+                    <a:sp3d>
+                      <a:bevelT w="25400" h="19050"/>
+                      <a:contourClr>
+                        <a:srgbClr val="FFFFFF"/>
+                      </a:contourClr>
+                    </a:sp3d>
+                  </pic:spPr>
+                </pic:pic>
+              </a:graphicData>
+            </a:graphic>
+          </wp:inline>
+        </w:drawing>
+      </w:r>
+    </w:p>
+    <w:p>
+      <w:pPr>
+        <w:pStyle w:val="Caption"/>
+        <w:rPr>
+          <w:lang w:val="en-GB"/>
+        </w:rPr>
+      </w:pPr>
+      <w:r>
+        <w:t xml:space="preserve">Figure </w:t>
+      </w:r>
+      <w:fldSimple w:instr=" SEQ Figure \* ARABIC ">
+        <w:r>
+          <w:rPr>
+            <w:noProof/>
+          </w:rPr>
+          <w:t>14</w:t>
+        </w:r>
+      </w:fldSimple>
+      <w:r>
+        <w:t xml:space="preserve"> - The new CSS for the buttons on the page</w:t>
+      </w:r>
+    </w:p>
+    <w:p>
+      <w:pPr>
+        <w:rPr>
+          <w:lang w:val="en-GB"/>
+        </w:rPr>
+      </w:pPr>
+    </w:p>
+    <w:p>
+      <w:pPr>
+        <w:rPr>
+          <w:lang w:val="en-GB"/>
+        </w:rPr>
+      </w:pPr>
+    </w:p>
+    <w:p>
+      <w:pPr>
         <w:rPr>
           <w:lang w:val="en-GB"/>
         </w:rPr>
@@ -2157,107 +2388,21 @@
         <w:rPr>
           <w:lang w:val="en-GB"/>
         </w:rPr>
-        <w:t>Change the colour of the names in the quote to match the text colour of the page</w:t>
+        <w:t xml:space="preserve">The last thing I had to look at was a restyling of the footer on the page. I was asked to change </w:t>
       </w:r>
-    </w:p>
-    <w:p>
-      <w:pPr>
-        <w:pStyle w:val="ListParagraph"/>
-        <w:numPr>
-          <w:ilvl w:val="0"/>
-          <w:numId w:val="29"/>
-        </w:numPr>
-        <w:rPr>
-          <w:lang w:val="en-GB"/>
-        </w:rPr>
-      </w:pPr>
+      <w:proofErr w:type="gramStart"/>
       <w:r>
         <w:rPr>
           <w:lang w:val="en-GB"/>
         </w:rPr>
-        <w:t xml:space="preserve">Link the </w:t>
+        <w:t>it</w:t>
       </w:r>
-      <w:proofErr w:type="spellStart"/>
+      <w:proofErr w:type="gramEnd"/>
       <w:r>
         <w:rPr>
           <w:lang w:val="en-GB"/>
         </w:rPr>
-        <w:t>feefo</w:t>
-      </w:r>
-      <w:proofErr w:type="spellEnd"/>
-      <w:r>
-        <w:rPr>
-          <w:lang w:val="en-GB"/>
-        </w:rPr>
-        <w:t xml:space="preserve"> section in the HC Paragraph to </w:t>
-      </w:r>
-      <w:proofErr w:type="spellStart"/>
-      <w:r>
-        <w:rPr>
-          <w:lang w:val="en-GB"/>
-        </w:rPr>
-        <w:t>Feefo</w:t>
-      </w:r>
-      <w:proofErr w:type="spellEnd"/>
-      <w:r>
-        <w:rPr>
-          <w:lang w:val="en-GB"/>
-        </w:rPr>
-        <w:t xml:space="preserve"> reviews</w:t>
-      </w:r>
-    </w:p>
-    <w:p>
-      <w:pPr>
-        <w:pStyle w:val="ListParagraph"/>
-        <w:numPr>
-          <w:ilvl w:val="0"/>
-          <w:numId w:val="29"/>
-        </w:numPr>
-        <w:rPr>
-          <w:lang w:val="en-GB"/>
-        </w:rPr>
-      </w:pPr>
-      <w:r>
-        <w:rPr>
-          <w:lang w:val="en-GB"/>
-        </w:rPr>
-        <w:t>Change the post code in the address</w:t>
-      </w:r>
-    </w:p>
-    <w:p>
-      <w:pPr>
-        <w:pStyle w:val="ListParagraph"/>
-        <w:numPr>
-          <w:ilvl w:val="0"/>
-          <w:numId w:val="29"/>
-        </w:numPr>
-        <w:rPr>
-          <w:lang w:val="en-GB"/>
-        </w:rPr>
-      </w:pPr>
-      <w:r>
-        <w:rPr>
-          <w:lang w:val="en-GB"/>
-        </w:rPr>
-        <w:t>Change the e-mail for Happy</w:t>
-      </w:r>
-    </w:p>
-    <w:p>
-      <w:pPr>
-        <w:pStyle w:val="ListParagraph"/>
-        <w:numPr>
-          <w:ilvl w:val="0"/>
-          <w:numId w:val="29"/>
-        </w:numPr>
-        <w:rPr>
-          <w:lang w:val="en-GB"/>
-        </w:rPr>
-      </w:pPr>
-      <w:r>
-        <w:rPr>
-          <w:lang w:val="en-GB"/>
-        </w:rPr>
-        <w:t xml:space="preserve">Make the footer look more like </w:t>
+        <w:t xml:space="preserve"> so it was similar to the one on </w:t>
       </w:r>
       <w:proofErr w:type="spellStart"/>
       <w:r>
@@ -2271,16 +2416,219 @@
         <w:rPr>
           <w:lang w:val="en-GB"/>
         </w:rPr>
-        <w:t xml:space="preserve"> website.</w:t>
+        <w:t xml:space="preserve"> website. </w:t>
       </w:r>
     </w:p>
     <w:p>
       <w:pPr>
-        <w:pStyle w:val="ListParagraph"/>
-        <w:numPr>
-          <w:ilvl w:val="0"/>
-          <w:numId w:val="29"/>
-        </w:numPr>
+        <w:keepNext/>
+      </w:pPr>
+      <w:r>
+        <w:rPr>
+          <w:noProof/>
+          <w:lang w:val="en-GB"/>
+        </w:rPr>
+        <w:drawing>
+          <wp:inline distT="0" distB="0" distL="0" distR="0" wp14:anchorId="66A1AD7E" wp14:editId="7C3802F5">
+            <wp:extent cx="5295900" cy="1455322"/>
+            <wp:effectExtent l="133350" t="114300" r="152400" b="145415"/>
+            <wp:docPr id="29" name="Picture 29"/>
+            <wp:cNvGraphicFramePr>
+              <a:graphicFrameLocks xmlns:a="http://schemas.openxmlformats.org/drawingml/2006/main" noChangeAspect="1"/>
+            </wp:cNvGraphicFramePr>
+            <a:graphic xmlns:a="http://schemas.openxmlformats.org/drawingml/2006/main">
+              <a:graphicData uri="http://schemas.openxmlformats.org/drawingml/2006/picture">
+                <pic:pic xmlns:pic="http://schemas.openxmlformats.org/drawingml/2006/picture">
+                  <pic:nvPicPr>
+                    <pic:cNvPr id="29" name="v3-4.JPG"/>
+                    <pic:cNvPicPr/>
+                  </pic:nvPicPr>
+                  <pic:blipFill>
+                    <a:blip r:embed="rId30">
+                      <a:extLst>
+                        <a:ext uri="{28A0092B-C50C-407E-A947-70E740481C1C}">
+                          <a14:useLocalDpi xmlns:a14="http://schemas.microsoft.com/office/drawing/2010/main" val="0"/>
+                        </a:ext>
+                      </a:extLst>
+                    </a:blip>
+                    <a:stretch>
+                      <a:fillRect/>
+                    </a:stretch>
+                  </pic:blipFill>
+                  <pic:spPr>
+                    <a:xfrm>
+                      <a:off x="0" y="0"/>
+                      <a:ext cx="5321612" cy="1462388"/>
+                    </a:xfrm>
+                    <a:prstGeom prst="rect">
+                      <a:avLst/>
+                    </a:prstGeom>
+                    <a:solidFill>
+                      <a:srgbClr val="FFFFFF">
+                        <a:shade val="85000"/>
+                      </a:srgbClr>
+                    </a:solidFill>
+                    <a:ln w="88900" cap="sq">
+                      <a:solidFill>
+                        <a:srgbClr val="FFFFFF"/>
+                      </a:solidFill>
+                      <a:miter lim="800000"/>
+                    </a:ln>
+                    <a:effectLst>
+                      <a:outerShdw blurRad="55000" dist="18000" dir="5400000" algn="tl" rotWithShape="0">
+                        <a:srgbClr val="000000">
+                          <a:alpha val="40000"/>
+                        </a:srgbClr>
+                      </a:outerShdw>
+                    </a:effectLst>
+                    <a:scene3d>
+                      <a:camera prst="orthographicFront"/>
+                      <a:lightRig rig="twoPt" dir="t">
+                        <a:rot lat="0" lon="0" rev="7200000"/>
+                      </a:lightRig>
+                    </a:scene3d>
+                    <a:sp3d>
+                      <a:bevelT w="25400" h="19050"/>
+                      <a:contourClr>
+                        <a:srgbClr val="FFFFFF"/>
+                      </a:contourClr>
+                    </a:sp3d>
+                  </pic:spPr>
+                </pic:pic>
+              </a:graphicData>
+            </a:graphic>
+          </wp:inline>
+        </w:drawing>
+      </w:r>
+    </w:p>
+    <w:p>
+      <w:pPr>
+        <w:pStyle w:val="Caption"/>
+        <w:rPr>
+          <w:lang w:val="en-GB"/>
+        </w:rPr>
+      </w:pPr>
+      <w:r>
+        <w:t xml:space="preserve">Figure </w:t>
+      </w:r>
+      <w:fldSimple w:instr=" SEQ Figure \* ARABIC ">
+        <w:r>
+          <w:rPr>
+            <w:noProof/>
+          </w:rPr>
+          <w:t>15</w:t>
+        </w:r>
+      </w:fldSimple>
+      <w:r>
+        <w:t xml:space="preserve"> - The old page footer</w:t>
+      </w:r>
+    </w:p>
+    <w:p>
+      <w:pPr>
+        <w:keepNext/>
+      </w:pPr>
+      <w:r>
+        <w:rPr>
+          <w:noProof/>
+          <w:lang w:val="en-GB"/>
+        </w:rPr>
+        <w:drawing>
+          <wp:inline distT="0" distB="0" distL="0" distR="0" wp14:anchorId="3F577D4A" wp14:editId="07307627">
+            <wp:extent cx="6400800" cy="1210945"/>
+            <wp:effectExtent l="133350" t="114300" r="133350" b="160655"/>
+            <wp:docPr id="30" name="Picture 30"/>
+            <wp:cNvGraphicFramePr>
+              <a:graphicFrameLocks xmlns:a="http://schemas.openxmlformats.org/drawingml/2006/main" noChangeAspect="1"/>
+            </wp:cNvGraphicFramePr>
+            <a:graphic xmlns:a="http://schemas.openxmlformats.org/drawingml/2006/main">
+              <a:graphicData uri="http://schemas.openxmlformats.org/drawingml/2006/picture">
+                <pic:pic xmlns:pic="http://schemas.openxmlformats.org/drawingml/2006/picture">
+                  <pic:nvPicPr>
+                    <pic:cNvPr id="30" name="v3-5.JPG"/>
+                    <pic:cNvPicPr/>
+                  </pic:nvPicPr>
+                  <pic:blipFill>
+                    <a:blip r:embed="rId31">
+                      <a:extLst>
+                        <a:ext uri="{28A0092B-C50C-407E-A947-70E740481C1C}">
+                          <a14:useLocalDpi xmlns:a14="http://schemas.microsoft.com/office/drawing/2010/main" val="0"/>
+                        </a:ext>
+                      </a:extLst>
+                    </a:blip>
+                    <a:stretch>
+                      <a:fillRect/>
+                    </a:stretch>
+                  </pic:blipFill>
+                  <pic:spPr>
+                    <a:xfrm>
+                      <a:off x="0" y="0"/>
+                      <a:ext cx="6400800" cy="1210945"/>
+                    </a:xfrm>
+                    <a:prstGeom prst="rect">
+                      <a:avLst/>
+                    </a:prstGeom>
+                    <a:solidFill>
+                      <a:srgbClr val="FFFFFF">
+                        <a:shade val="85000"/>
+                      </a:srgbClr>
+                    </a:solidFill>
+                    <a:ln w="88900" cap="sq">
+                      <a:solidFill>
+                        <a:srgbClr val="FFFFFF"/>
+                      </a:solidFill>
+                      <a:miter lim="800000"/>
+                    </a:ln>
+                    <a:effectLst>
+                      <a:outerShdw blurRad="55000" dist="18000" dir="5400000" algn="tl" rotWithShape="0">
+                        <a:srgbClr val="000000">
+                          <a:alpha val="40000"/>
+                        </a:srgbClr>
+                      </a:outerShdw>
+                    </a:effectLst>
+                    <a:scene3d>
+                      <a:camera prst="orthographicFront"/>
+                      <a:lightRig rig="twoPt" dir="t">
+                        <a:rot lat="0" lon="0" rev="7200000"/>
+                      </a:lightRig>
+                    </a:scene3d>
+                    <a:sp3d>
+                      <a:bevelT w="25400" h="19050"/>
+                      <a:contourClr>
+                        <a:srgbClr val="FFFFFF"/>
+                      </a:contourClr>
+                    </a:sp3d>
+                  </pic:spPr>
+                </pic:pic>
+              </a:graphicData>
+            </a:graphic>
+          </wp:inline>
+        </w:drawing>
+      </w:r>
+    </w:p>
+    <w:p>
+      <w:pPr>
+        <w:pStyle w:val="Caption"/>
+        <w:rPr>
+          <w:lang w:val="en-GB"/>
+        </w:rPr>
+      </w:pPr>
+      <w:r>
+        <w:t xml:space="preserve">Figure </w:t>
+      </w:r>
+      <w:fldSimple w:instr=" SEQ Figure \* ARABIC ">
+        <w:r>
+          <w:rPr>
+            <w:noProof/>
+          </w:rPr>
+          <w:t>16</w:t>
+        </w:r>
+      </w:fldSimple>
+      <w:r>
+        <w:t xml:space="preserve"> - The new page footer</w:t>
+      </w:r>
+    </w:p>
+    <w:p>
+      <w:pPr>
         <w:rPr>
           <w:lang w:val="en-GB"/>
         </w:rPr>
@@ -2289,16 +2637,25 @@
         <w:rPr>
           <w:lang w:val="en-GB"/>
         </w:rPr>
-        <w:t>Change the text in the CTA buttons (Read the manifesto, Video Library, HC Courses, etc)</w:t>
+        <w:t xml:space="preserve">This took more work that I thought at first and involved a rewriting of the whole footer section. I started off trying to restyle the previous footer so that it would look </w:t>
+      </w:r>
+      <w:proofErr w:type="gramStart"/>
+      <w:r>
+        <w:rPr>
+          <w:lang w:val="en-GB"/>
+        </w:rPr>
+        <w:t>similar to</w:t>
+      </w:r>
+      <w:proofErr w:type="gramEnd"/>
+      <w:r>
+        <w:rPr>
+          <w:lang w:val="en-GB"/>
+        </w:rPr>
+        <w:t xml:space="preserve"> the website, but it didn’t take long for me to realise that the code was going to be a mess and would be a bodge job. I felt it was easier to write it out again from the start and style it as I went, ensuring I got the look desired and maintaining good clean code.</w:t>
       </w:r>
     </w:p>
     <w:p>
       <w:pPr>
-        <w:pStyle w:val="ListParagraph"/>
-        <w:numPr>
-          <w:ilvl w:val="0"/>
-          <w:numId w:val="29"/>
-        </w:numPr>
         <w:rPr>
           <w:lang w:val="en-GB"/>
         </w:rPr>
@@ -2307,7 +2664,112 @@
         <w:rPr>
           <w:lang w:val="en-GB"/>
         </w:rPr>
-        <w:t>Remove the underline from the buttons</w:t>
+        <w:t>For this third version of the site, I also though I would re-write my comments for the code, ensuring each section was clearly labelled. I had two reasons for this, the first being that while my commenting on the previous versions was clear and understandable, I felt that I could use the comments to explain what each section of code was, and where it was located on the page (i.e. which section of content, which column and where in the column).</w:t>
+      </w:r>
+    </w:p>
+    <w:p>
+      <w:pPr>
+        <w:keepNext/>
+      </w:pPr>
+      <w:r>
+        <w:rPr>
+          <w:noProof/>
+          <w:lang w:val="en-GB"/>
+        </w:rPr>
+        <w:lastRenderedPageBreak/>
+        <w:drawing>
+          <wp:inline distT="0" distB="0" distL="0" distR="0" wp14:anchorId="6C45D10E" wp14:editId="3D3C0482">
+            <wp:extent cx="6400800" cy="2089785"/>
+            <wp:effectExtent l="114300" t="114300" r="114300" b="139065"/>
+            <wp:docPr id="31" name="Picture 31"/>
+            <wp:cNvGraphicFramePr>
+              <a:graphicFrameLocks xmlns:a="http://schemas.openxmlformats.org/drawingml/2006/main" noChangeAspect="1"/>
+            </wp:cNvGraphicFramePr>
+            <a:graphic xmlns:a="http://schemas.openxmlformats.org/drawingml/2006/main">
+              <a:graphicData uri="http://schemas.openxmlformats.org/drawingml/2006/picture">
+                <pic:pic xmlns:pic="http://schemas.openxmlformats.org/drawingml/2006/picture">
+                  <pic:nvPicPr>
+                    <pic:cNvPr id="31" name="v3-6.JPG"/>
+                    <pic:cNvPicPr/>
+                  </pic:nvPicPr>
+                  <pic:blipFill>
+                    <a:blip r:embed="rId32">
+                      <a:extLst>
+                        <a:ext uri="{28A0092B-C50C-407E-A947-70E740481C1C}">
+                          <a14:useLocalDpi xmlns:a14="http://schemas.microsoft.com/office/drawing/2010/main" val="0"/>
+                        </a:ext>
+                      </a:extLst>
+                    </a:blip>
+                    <a:stretch>
+                      <a:fillRect/>
+                    </a:stretch>
+                  </pic:blipFill>
+                  <pic:spPr>
+                    <a:xfrm>
+                      <a:off x="0" y="0"/>
+                      <a:ext cx="6400800" cy="2089785"/>
+                    </a:xfrm>
+                    <a:prstGeom prst="rect">
+                      <a:avLst/>
+                    </a:prstGeom>
+                    <a:solidFill>
+                      <a:srgbClr val="FFFFFF">
+                        <a:shade val="85000"/>
+                      </a:srgbClr>
+                    </a:solidFill>
+                    <a:ln w="88900" cap="sq">
+                      <a:solidFill>
+                        <a:srgbClr val="FFFFFF"/>
+                      </a:solidFill>
+                      <a:miter lim="800000"/>
+                    </a:ln>
+                    <a:effectLst>
+                      <a:outerShdw blurRad="55000" dist="18000" dir="5400000" algn="tl" rotWithShape="0">
+                        <a:srgbClr val="000000">
+                          <a:alpha val="40000"/>
+                        </a:srgbClr>
+                      </a:outerShdw>
+                    </a:effectLst>
+                    <a:scene3d>
+                      <a:camera prst="orthographicFront"/>
+                      <a:lightRig rig="twoPt" dir="t">
+                        <a:rot lat="0" lon="0" rev="7200000"/>
+                      </a:lightRig>
+                    </a:scene3d>
+                    <a:sp3d>
+                      <a:bevelT w="25400" h="19050"/>
+                      <a:contourClr>
+                        <a:srgbClr val="FFFFFF"/>
+                      </a:contourClr>
+                    </a:sp3d>
+                  </pic:spPr>
+                </pic:pic>
+              </a:graphicData>
+            </a:graphic>
+          </wp:inline>
+        </w:drawing>
+      </w:r>
+    </w:p>
+    <w:p>
+      <w:pPr>
+        <w:pStyle w:val="Caption"/>
+        <w:rPr>
+          <w:lang w:val="en-GB"/>
+        </w:rPr>
+      </w:pPr>
+      <w:r>
+        <w:t xml:space="preserve">Figure </w:t>
+      </w:r>
+      <w:fldSimple w:instr=" SEQ Figure \* ARABIC ">
+        <w:r>
+          <w:rPr>
+            <w:noProof/>
+          </w:rPr>
+          <w:t>17</w:t>
+        </w:r>
+      </w:fldSimple>
+      <w:r>
+        <w:t xml:space="preserve"> - Update comments include more details</w:t>
       </w:r>
     </w:p>
     <w:p>
@@ -2316,13 +2778,137 @@
           <w:lang w:val="en-GB"/>
         </w:rPr>
       </w:pPr>
+      <w:r>
+        <w:rPr>
+          <w:lang w:val="en-GB"/>
+        </w:rPr>
+        <w:t xml:space="preserve">The second reason for this was that by having everything clearly labelled, I could write a section on the page that would allow someone with a very basic knowledge to come in and make changes to the page without having to have a full grasp of HTML or CSS. </w:t>
+      </w:r>
+      <w:proofErr w:type="gramStart"/>
+      <w:r>
+        <w:rPr>
+          <w:lang w:val="en-GB"/>
+        </w:rPr>
+        <w:t>However</w:t>
+      </w:r>
+      <w:proofErr w:type="gramEnd"/>
+      <w:r>
+        <w:rPr>
+          <w:lang w:val="en-GB"/>
+        </w:rPr>
+        <w:t xml:space="preserve"> if another developer came to make changes to the page, they would find all of the content well labelled too. </w:t>
+      </w:r>
+    </w:p>
+    <w:p>
+      <w:pPr>
+        <w:keepNext/>
+      </w:pPr>
+      <w:r>
+        <w:rPr>
+          <w:noProof/>
+          <w:lang w:val="en-GB"/>
+        </w:rPr>
+        <w:drawing>
+          <wp:inline distT="0" distB="0" distL="0" distR="0" wp14:anchorId="5EDCEEC5" wp14:editId="09015876">
+            <wp:extent cx="6400800" cy="1260475"/>
+            <wp:effectExtent l="133350" t="114300" r="133350" b="168275"/>
+            <wp:docPr id="32" name="Picture 32"/>
+            <wp:cNvGraphicFramePr>
+              <a:graphicFrameLocks xmlns:a="http://schemas.openxmlformats.org/drawingml/2006/main" noChangeAspect="1"/>
+            </wp:cNvGraphicFramePr>
+            <a:graphic xmlns:a="http://schemas.openxmlformats.org/drawingml/2006/main">
+              <a:graphicData uri="http://schemas.openxmlformats.org/drawingml/2006/picture">
+                <pic:pic xmlns:pic="http://schemas.openxmlformats.org/drawingml/2006/picture">
+                  <pic:nvPicPr>
+                    <pic:cNvPr id="32" name="v3-7.JPG"/>
+                    <pic:cNvPicPr/>
+                  </pic:nvPicPr>
+                  <pic:blipFill>
+                    <a:blip r:embed="rId33">
+                      <a:extLst>
+                        <a:ext uri="{28A0092B-C50C-407E-A947-70E740481C1C}">
+                          <a14:useLocalDpi xmlns:a14="http://schemas.microsoft.com/office/drawing/2010/main" val="0"/>
+                        </a:ext>
+                      </a:extLst>
+                    </a:blip>
+                    <a:stretch>
+                      <a:fillRect/>
+                    </a:stretch>
+                  </pic:blipFill>
+                  <pic:spPr>
+                    <a:xfrm>
+                      <a:off x="0" y="0"/>
+                      <a:ext cx="6400800" cy="1260475"/>
+                    </a:xfrm>
+                    <a:prstGeom prst="rect">
+                      <a:avLst/>
+                    </a:prstGeom>
+                    <a:solidFill>
+                      <a:srgbClr val="FFFFFF">
+                        <a:shade val="85000"/>
+                      </a:srgbClr>
+                    </a:solidFill>
+                    <a:ln w="88900" cap="sq">
+                      <a:solidFill>
+                        <a:srgbClr val="FFFFFF"/>
+                      </a:solidFill>
+                      <a:miter lim="800000"/>
+                    </a:ln>
+                    <a:effectLst>
+                      <a:outerShdw blurRad="55000" dist="18000" dir="5400000" algn="tl" rotWithShape="0">
+                        <a:srgbClr val="000000">
+                          <a:alpha val="40000"/>
+                        </a:srgbClr>
+                      </a:outerShdw>
+                    </a:effectLst>
+                    <a:scene3d>
+                      <a:camera prst="orthographicFront"/>
+                      <a:lightRig rig="twoPt" dir="t">
+                        <a:rot lat="0" lon="0" rev="7200000"/>
+                      </a:lightRig>
+                    </a:scene3d>
+                    <a:sp3d>
+                      <a:bevelT w="25400" h="19050"/>
+                      <a:contourClr>
+                        <a:srgbClr val="FFFFFF"/>
+                      </a:contourClr>
+                    </a:sp3d>
+                  </pic:spPr>
+                </pic:pic>
+              </a:graphicData>
+            </a:graphic>
+          </wp:inline>
+        </w:drawing>
+      </w:r>
+    </w:p>
+    <w:p>
+      <w:pPr>
+        <w:pStyle w:val="Caption"/>
+        <w:rPr>
+          <w:lang w:val="en-GB"/>
+        </w:rPr>
+      </w:pPr>
+      <w:r>
+        <w:t xml:space="preserve">Figure </w:t>
+      </w:r>
+      <w:fldSimple w:instr=" SEQ Figure \* ARABIC ">
+        <w:r>
+          <w:rPr>
+            <w:noProof/>
+          </w:rPr>
+          <w:t>18</w:t>
+        </w:r>
+      </w:fldSimple>
+      <w:r>
+        <w:t xml:space="preserve"> - The start of the instructions on how to edit the page</w:t>
+      </w:r>
       <w:bookmarkStart w:id="0" w:name="_GoBack"/>
       <w:bookmarkEnd w:id="0"/>
     </w:p>
     <w:sectPr>
-      <w:headerReference w:type="even" r:id="rId28"/>
-      <w:footerReference w:type="even" r:id="rId29"/>
-      <w:footerReference w:type="default" r:id="rId30"/>
+      <w:headerReference w:type="even" r:id="rId34"/>
+      <w:footerReference w:type="even" r:id="rId35"/>
+      <w:footerReference w:type="default" r:id="rId36"/>
       <w:pgSz w:w="12240" w:h="15840"/>
       <w:pgMar w:top="1080" w:right="1080" w:bottom="1642" w:left="1080" w:header="720" w:footer="720" w:gutter="0"/>
       <w:pgNumType w:start="0"/>
@@ -28829,8 +29415,8 @@
   </w:compat>
   <w:rsids>
     <w:rsidRoot w:val="007C227E"/>
-    <w:rsid w:val="00201C61"/>
     <w:rsid w:val="007C227E"/>
+    <w:rsid w:val="008C141E"/>
     <w:rsid w:val="00EB5A72"/>
   </w:rsids>
   <m:mathPr>
@@ -29912,7 +30498,7 @@
 </file>
 
 <file path=customXml/itemProps4.xml><?xml version="1.0" encoding="utf-8"?>
-<ds:datastoreItem xmlns:ds="http://schemas.openxmlformats.org/officeDocument/2006/customXml" ds:itemID="{6FE7FBE0-D113-4BAF-9957-5F4B1CA5E60A}">
+<ds:datastoreItem xmlns:ds="http://schemas.openxmlformats.org/officeDocument/2006/customXml" ds:itemID="{09225AA8-22CD-4917-9CAB-CC94D129FC6B}">
   <ds:schemaRefs>
     <ds:schemaRef ds:uri="http://schemas.openxmlformats.org/officeDocument/2006/bibliography"/>
   </ds:schemaRefs>

</xml_diff>

<commit_message>
literally changed a word
</commit_message>
<xml_diff>
--- a/USB Landing Page.docx
+++ b/USB Landing Page.docx
@@ -1151,13 +1151,11 @@
       <w:r>
         <w:t xml:space="preserve">The first stage of my build process this time around was to input </w:t>
       </w:r>
-      <w:proofErr w:type="gramStart"/>
       <w:r>
-        <w:t>all of</w:t>
+        <w:t>all</w:t>
       </w:r>
-      <w:proofErr w:type="gramEnd"/>
       <w:r>
-        <w:t xml:space="preserve"> the content on the page before I began styling, so I could see what I was working with and follow and more methodical process without adding content in all over the place.</w:t>
+        <w:t xml:space="preserve"> the content on the page before I began styling, so I could see what I was working with and follow a more methodical process without adding content in all over the place.</w:t>
       </w:r>
     </w:p>
     <w:p>
@@ -1424,10 +1422,10 @@
           <w:lang w:val="en-GB"/>
         </w:rPr>
         <w:drawing>
-          <wp:inline distT="0" distB="0" distL="0" distR="0" wp14:anchorId="6756D95C" wp14:editId="09DD8959">
-            <wp:extent cx="1812518" cy="876300"/>
-            <wp:effectExtent l="152400" t="114300" r="149860" b="152400"/>
-            <wp:docPr id="25" name="Picture 25"/>
+          <wp:inline distT="0" distB="0" distL="0" distR="0" wp14:anchorId="2273B8CE" wp14:editId="4C856FB5">
+            <wp:extent cx="1963851" cy="876300"/>
+            <wp:effectExtent l="133350" t="114300" r="151130" b="152400"/>
+            <wp:docPr id="19" name="Picture 19"/>
             <wp:cNvGraphicFramePr>
               <a:graphicFrameLocks xmlns:a="http://schemas.openxmlformats.org/drawingml/2006/main" noChangeAspect="1"/>
             </wp:cNvGraphicFramePr>
@@ -1435,7 +1433,7 @@
               <a:graphicData uri="http://schemas.openxmlformats.org/drawingml/2006/picture">
                 <pic:pic xmlns:pic="http://schemas.openxmlformats.org/drawingml/2006/picture">
                   <pic:nvPicPr>
-                    <pic:cNvPr id="18" name="v2-5.JPG"/>
+                    <pic:cNvPr id="19" name="v2-6.JPG"/>
                     <pic:cNvPicPr/>
                   </pic:nvPicPr>
                   <pic:blipFill>
@@ -1453,7 +1451,7 @@
                   <pic:spPr>
                     <a:xfrm>
                       <a:off x="0" y="0"/>
-                      <a:ext cx="1833033" cy="886218"/>
+                      <a:ext cx="1984396" cy="885467"/>
                     </a:xfrm>
                     <a:prstGeom prst="rect">
                       <a:avLst/>
@@ -1501,10 +1499,10 @@
           <w:lang w:val="en-GB"/>
         </w:rPr>
         <w:drawing>
-          <wp:inline distT="0" distB="0" distL="0" distR="0" wp14:anchorId="4E9DFB08" wp14:editId="1DB44E1B">
-            <wp:extent cx="1963851" cy="876300"/>
-            <wp:effectExtent l="133350" t="114300" r="151130" b="152400"/>
-            <wp:docPr id="19" name="Picture 19"/>
+          <wp:inline distT="0" distB="0" distL="0" distR="0" wp14:anchorId="6756D95C" wp14:editId="09DD8959">
+            <wp:extent cx="1812518" cy="876300"/>
+            <wp:effectExtent l="152400" t="114300" r="149860" b="152400"/>
+            <wp:docPr id="25" name="Picture 25"/>
             <wp:cNvGraphicFramePr>
               <a:graphicFrameLocks xmlns:a="http://schemas.openxmlformats.org/drawingml/2006/main" noChangeAspect="1"/>
             </wp:cNvGraphicFramePr>
@@ -1512,7 +1510,7 @@
               <a:graphicData uri="http://schemas.openxmlformats.org/drawingml/2006/picture">
                 <pic:pic xmlns:pic="http://schemas.openxmlformats.org/drawingml/2006/picture">
                   <pic:nvPicPr>
-                    <pic:cNvPr id="19" name="v2-6.JPG"/>
+                    <pic:cNvPr id="18" name="v2-5.JPG"/>
                     <pic:cNvPicPr/>
                   </pic:nvPicPr>
                   <pic:blipFill>
@@ -1530,7 +1528,7 @@
                   <pic:spPr>
                     <a:xfrm>
                       <a:off x="0" y="0"/>
-                      <a:ext cx="1984396" cy="885467"/>
+                      <a:ext cx="1833033" cy="886218"/>
                     </a:xfrm>
                     <a:prstGeom prst="rect">
                       <a:avLst/>
@@ -2069,7 +2067,23 @@
             <w:rStyle w:val="Hyperlink"/>
             <w:lang w:val="en-GB"/>
           </w:rPr>
-          <w:t>CodePen</w:t>
+          <w:t>Cod</w:t>
+        </w:r>
+        <w:bookmarkStart w:id="0" w:name="_GoBack"/>
+        <w:bookmarkEnd w:id="0"/>
+        <w:r>
+          <w:rPr>
+            <w:rStyle w:val="Hyperlink"/>
+            <w:lang w:val="en-GB"/>
+          </w:rPr>
+          <w:t>e</w:t>
+        </w:r>
+        <w:r>
+          <w:rPr>
+            <w:rStyle w:val="Hyperlink"/>
+            <w:lang w:val="en-GB"/>
+          </w:rPr>
+          <w:t>Pen</w:t>
         </w:r>
         <w:proofErr w:type="spellEnd"/>
       </w:hyperlink>
@@ -2902,8 +2916,6 @@
       <w:r>
         <w:t xml:space="preserve"> - The start of the instructions on how to edit the page</w:t>
       </w:r>
-      <w:bookmarkStart w:id="0" w:name="_GoBack"/>
-      <w:bookmarkEnd w:id="0"/>
     </w:p>
     <w:sectPr>
       <w:headerReference w:type="even" r:id="rId34"/>
@@ -29415,8 +29427,8 @@
   </w:compat>
   <w:rsids>
     <w:rsidRoot w:val="007C227E"/>
+    <w:rsid w:val="004878D5"/>
     <w:rsid w:val="007C227E"/>
-    <w:rsid w:val="008C141E"/>
     <w:rsid w:val="00EB5A72"/>
   </w:rsids>
   <m:mathPr>
@@ -30498,7 +30510,7 @@
 </file>
 
 <file path=customXml/itemProps4.xml><?xml version="1.0" encoding="utf-8"?>
-<ds:datastoreItem xmlns:ds="http://schemas.openxmlformats.org/officeDocument/2006/customXml" ds:itemID="{09225AA8-22CD-4917-9CAB-CC94D129FC6B}">
+<ds:datastoreItem xmlns:ds="http://schemas.openxmlformats.org/officeDocument/2006/customXml" ds:itemID="{69F72518-2F6F-48A9-8EF8-880FF5608B9D}">
   <ds:schemaRefs>
     <ds:schemaRef ds:uri="http://schemas.openxmlformats.org/officeDocument/2006/bibliography"/>
   </ds:schemaRefs>

</xml_diff>